<commit_message>
Modification de "Tâches à faire" Ajout de la prise en charge de : Pause de l'animation lorsqu'on change d'onglet.
</commit_message>
<xml_diff>
--- a/Administration/Tâches à faire.docx
+++ b/Administration/Tâches à faire.docx
@@ -1,6 +1,6 @@
 
 <file path=word/document.xml><?xml version="1.0" encoding="utf-8"?>
-<w:document xmlns:wpc="http://schemas.microsoft.com/office/word/2010/wordprocessingCanvas" xmlns:mo="http://schemas.microsoft.com/office/mac/office/2008/main" xmlns:mc="http://schemas.openxmlformats.org/markup-compatibility/2006" xmlns:mv="urn:schemas-microsoft-com:mac:vml" xmlns:o="urn:schemas-microsoft-com:office:office" xmlns:r="http://schemas.openxmlformats.org/officeDocument/2006/relationships" xmlns:m="http://schemas.openxmlformats.org/officeDocument/2006/math" xmlns:v="urn:schemas-microsoft-com:vml" xmlns:wp14="http://schemas.microsoft.com/office/word/2010/wordprocessingDrawing" xmlns:wp="http://schemas.openxmlformats.org/drawingml/2006/wordprocessingDrawing" xmlns:w10="urn:schemas-microsoft-com:office:word" xmlns:w="http://schemas.openxmlformats.org/wordprocessingml/2006/main" xmlns:w14="http://schemas.microsoft.com/office/word/2010/wordml" xmlns:w15="http://schemas.microsoft.com/office/word/2012/wordml" xmlns:wpg="http://schemas.microsoft.com/office/word/2010/wordprocessingGroup" xmlns:wpi="http://schemas.microsoft.com/office/word/2010/wordprocessingInk" xmlns:wne="http://schemas.microsoft.com/office/word/2006/wordml" xmlns:wps="http://schemas.microsoft.com/office/word/2010/wordprocessingShape" mc:Ignorable="w14 w15 wp14">
+<w:document xmlns:wpc="http://schemas.microsoft.com/office/word/2010/wordprocessingCanvas" xmlns:mc="http://schemas.openxmlformats.org/markup-compatibility/2006" xmlns:o="urn:schemas-microsoft-com:office:office" xmlns:r="http://schemas.openxmlformats.org/officeDocument/2006/relationships" xmlns:m="http://schemas.openxmlformats.org/officeDocument/2006/math" xmlns:v="urn:schemas-microsoft-com:vml" xmlns:wp14="http://schemas.microsoft.com/office/word/2010/wordprocessingDrawing" xmlns:wp="http://schemas.openxmlformats.org/drawingml/2006/wordprocessingDrawing" xmlns:w10="urn:schemas-microsoft-com:office:word" xmlns:w="http://schemas.openxmlformats.org/wordprocessingml/2006/main" xmlns:w14="http://schemas.microsoft.com/office/word/2010/wordml" xmlns:w15="http://schemas.microsoft.com/office/word/2012/wordml" xmlns:wpg="http://schemas.microsoft.com/office/word/2010/wordprocessingGroup" xmlns:wpi="http://schemas.microsoft.com/office/word/2010/wordprocessingInk" xmlns:wne="http://schemas.microsoft.com/office/word/2006/wordml" xmlns:wps="http://schemas.microsoft.com/office/word/2010/wordprocessingShape" mc:Ignorable="w14 w15 wp14">
   <w:body>
     <w:tbl>
       <w:tblPr>
@@ -133,9 +133,11 @@
             <w:pPr>
               <w:cnfStyle w:val="000000000000" w:firstRow="0" w:lastRow="0" w:firstColumn="0" w:lastColumn="0" w:oddVBand="0" w:evenVBand="0" w:oddHBand="0" w:evenHBand="0" w:firstRowFirstColumn="0" w:firstRowLastColumn="0" w:lastRowFirstColumn="0" w:lastRowLastColumn="0"/>
             </w:pPr>
+            <w:proofErr w:type="spellStart"/>
             <w:r>
               <w:t>Rominou</w:t>
             </w:r>
+            <w:proofErr w:type="spellEnd"/>
           </w:p>
         </w:tc>
       </w:tr>
@@ -158,7 +160,14 @@
               <w:rPr>
                 <w:b w:val="0"/>
               </w:rPr>
-              <w:t>Graduation maximale des solides pas correct</w:t>
+              <w:t xml:space="preserve">Graduation maximale des solides pas </w:t>
+            </w:r>
+            <w:proofErr w:type="gramStart"/>
+            <w:r>
+              <w:rPr>
+                <w:b w:val="0"/>
+              </w:rPr>
+              <w:t>correct</w:t>
             </w:r>
             <w:r>
               <w:rPr>
@@ -170,7 +179,14 @@
               <w:rPr>
                 <w:b w:val="0"/>
               </w:rPr>
-              <w:t>s par rapport à la réalité…</w:t>
+              <w:t>s</w:t>
+            </w:r>
+            <w:proofErr w:type="gramEnd"/>
+            <w:r>
+              <w:rPr>
+                <w:b w:val="0"/>
+              </w:rPr>
+              <w:t xml:space="preserve"> par rapport à la réalité…</w:t>
             </w:r>
           </w:p>
         </w:tc>
@@ -196,24 +212,40 @@
             <w:pPr>
               <w:cnfStyle w:val="000000100000" w:firstRow="0" w:lastRow="0" w:firstColumn="0" w:lastColumn="0" w:oddVBand="0" w:evenVBand="0" w:oddHBand="1" w:evenHBand="0" w:firstRowFirstColumn="0" w:firstRowLastColumn="0" w:lastRowFirstColumn="0" w:lastRowLastColumn="0"/>
             </w:pPr>
+            <w:proofErr w:type="spellStart"/>
             <w:r>
               <w:t>Rominou</w:t>
             </w:r>
-          </w:p>
-        </w:tc>
-      </w:tr>
-      <w:tr>
-        <w:tc>
-          <w:tcPr>
-            <w:cnfStyle w:val="001000000000" w:firstRow="0" w:lastRow="0" w:firstColumn="1" w:lastColumn="0" w:oddVBand="0" w:evenVBand="0" w:oddHBand="0" w:evenHBand="0" w:firstRowFirstColumn="0" w:firstRowLastColumn="0" w:lastRowFirstColumn="0" w:lastRowLastColumn="0"/>
-            <w:tcW w:w="9781" w:type="dxa"/>
-          </w:tcPr>
-          <w:p>
-            <w:r>
-              <w:rPr>
-                <w:b w:val="0"/>
-              </w:rPr>
-              <w:t>Création d’un nouveau tank possible une fois le main tank supprimé.</w:t>
+            <w:proofErr w:type="spellEnd"/>
+          </w:p>
+        </w:tc>
+      </w:tr>
+      <w:tr>
+        <w:tc>
+          <w:tcPr>
+            <w:cnfStyle w:val="001000000000" w:firstRow="0" w:lastRow="0" w:firstColumn="1" w:lastColumn="0" w:oddVBand="0" w:evenVBand="0" w:oddHBand="0" w:evenHBand="0" w:firstRowFirstColumn="0" w:firstRowLastColumn="0" w:lastRowFirstColumn="0" w:lastRowLastColumn="0"/>
+            <w:tcW w:w="9781" w:type="dxa"/>
+          </w:tcPr>
+          <w:p>
+            <w:r>
+              <w:rPr>
+                <w:b w:val="0"/>
+              </w:rPr>
+              <w:t xml:space="preserve">Création d’un nouveau tank possible une fois </w:t>
+            </w:r>
+            <w:proofErr w:type="gramStart"/>
+            <w:r>
+              <w:rPr>
+                <w:b w:val="0"/>
+              </w:rPr>
+              <w:t>le</w:t>
+            </w:r>
+            <w:proofErr w:type="gramEnd"/>
+            <w:r>
+              <w:rPr>
+                <w:b w:val="0"/>
+              </w:rPr>
+              <w:t xml:space="preserve"> main tank supprimé.</w:t>
             </w:r>
           </w:p>
         </w:tc>
@@ -239,9 +271,11 @@
             <w:pPr>
               <w:cnfStyle w:val="000000000000" w:firstRow="0" w:lastRow="0" w:firstColumn="0" w:lastColumn="0" w:oddVBand="0" w:evenVBand="0" w:oddHBand="0" w:evenHBand="0" w:firstRowFirstColumn="0" w:firstRowLastColumn="0" w:lastRowFirstColumn="0" w:lastRowLastColumn="0"/>
             </w:pPr>
+            <w:proofErr w:type="spellStart"/>
             <w:r>
               <w:t>Rominou</w:t>
             </w:r>
+            <w:proofErr w:type="spellEnd"/>
           </w:p>
         </w:tc>
       </w:tr>
@@ -290,9 +324,11 @@
             <w:pPr>
               <w:cnfStyle w:val="000000100000" w:firstRow="0" w:lastRow="0" w:firstColumn="0" w:lastColumn="0" w:oddVBand="0" w:evenVBand="0" w:oddHBand="1" w:evenHBand="0" w:firstRowFirstColumn="0" w:firstRowLastColumn="0" w:lastRowFirstColumn="0" w:lastRowLastColumn="0"/>
             </w:pPr>
+            <w:proofErr w:type="spellStart"/>
             <w:r>
               <w:t>Rominou</w:t>
             </w:r>
+            <w:proofErr w:type="spellEnd"/>
           </w:p>
         </w:tc>
       </w:tr>
@@ -411,9 +447,11 @@
             <w:pPr>
               <w:cnfStyle w:val="000000000000" w:firstRow="0" w:lastRow="0" w:firstColumn="0" w:lastColumn="0" w:oddVBand="0" w:evenVBand="0" w:oddHBand="0" w:evenHBand="0" w:firstRowFirstColumn="0" w:firstRowLastColumn="0" w:lastRowFirstColumn="0" w:lastRowLastColumn="0"/>
             </w:pPr>
+            <w:proofErr w:type="spellStart"/>
             <w:r>
               <w:t>Rominou</w:t>
             </w:r>
+            <w:proofErr w:type="spellEnd"/>
           </w:p>
         </w:tc>
       </w:tr>
@@ -484,8 +522,16 @@
               <w:rPr>
                 <w:b w:val="0"/>
               </w:rPr>
-              <w:t>Barre à droite des JPanelTank</w:t>
-            </w:r>
+              <w:t xml:space="preserve">Barre à droite des </w:t>
+            </w:r>
+            <w:proofErr w:type="spellStart"/>
+            <w:r>
+              <w:rPr>
+                <w:b w:val="0"/>
+              </w:rPr>
+              <w:t>JPanelTank</w:t>
+            </w:r>
+            <w:proofErr w:type="spellEnd"/>
           </w:p>
         </w:tc>
         <w:tc>
@@ -510,9 +556,11 @@
             <w:pPr>
               <w:cnfStyle w:val="000000000000" w:firstRow="0" w:lastRow="0" w:firstColumn="0" w:lastColumn="0" w:oddVBand="0" w:evenVBand="0" w:oddHBand="0" w:evenHBand="0" w:firstRowFirstColumn="0" w:firstRowLastColumn="0" w:lastRowFirstColumn="0" w:lastRowLastColumn="0"/>
             </w:pPr>
+            <w:proofErr w:type="spellStart"/>
             <w:r>
               <w:t>Rominou</w:t>
             </w:r>
+            <w:proofErr w:type="spellEnd"/>
           </w:p>
         </w:tc>
       </w:tr>
@@ -598,11 +646,19 @@
                 <w:strike/>
               </w:rPr>
             </w:pPr>
-            <w:r>
-              <w:rPr>
-                <w:b w:val="0"/>
-              </w:rPr>
-              <w:t>Refresh à l’ajout de parent</w:t>
+            <w:proofErr w:type="spellStart"/>
+            <w:r>
+              <w:rPr>
+                <w:b w:val="0"/>
+              </w:rPr>
+              <w:t>Refresh</w:t>
+            </w:r>
+            <w:proofErr w:type="spellEnd"/>
+            <w:r>
+              <w:rPr>
+                <w:b w:val="0"/>
+              </w:rPr>
+              <w:t xml:space="preserve"> à l’ajout de parent</w:t>
             </w:r>
           </w:p>
         </w:tc>
@@ -650,7 +706,21 @@
               <w:rPr>
                 <w:b w:val="0"/>
               </w:rPr>
-              <w:t>Positionnement des tanks ( Robinets )</w:t>
+              <w:t xml:space="preserve">Positionnement des tanks </w:t>
+            </w:r>
+            <w:proofErr w:type="gramStart"/>
+            <w:r>
+              <w:rPr>
+                <w:b w:val="0"/>
+              </w:rPr>
+              <w:t>( Robinets</w:t>
+            </w:r>
+            <w:proofErr w:type="gramEnd"/>
+            <w:r>
+              <w:rPr>
+                <w:b w:val="0"/>
+              </w:rPr>
+              <w:t xml:space="preserve"> )</w:t>
             </w:r>
           </w:p>
         </w:tc>
@@ -861,7 +931,15 @@
               <w:rPr>
                 <w:b w:val="0"/>
               </w:rPr>
-              <w:t>Problème décalage du contenu liquide (déplacement des quantités)</w:t>
+              <w:t>Problème décalage du contenu liquide (déplacement des q</w:t>
+            </w:r>
+            <w:bookmarkStart w:id="0" w:name="_GoBack"/>
+            <w:bookmarkEnd w:id="0"/>
+            <w:r>
+              <w:rPr>
+                <w:b w:val="0"/>
+              </w:rPr>
+              <w:t>uantités)</w:t>
             </w:r>
             <w:r>
               <w:rPr>
@@ -1008,8 +1086,13 @@
               <w:t>Steve</w:t>
             </w:r>
             <w:r>
-              <w:t>, Rominou</w:t>
-            </w:r>
+              <w:t xml:space="preserve">, </w:t>
+            </w:r>
+            <w:proofErr w:type="spellStart"/>
+            <w:r>
+              <w:t>Rominou</w:t>
+            </w:r>
+            <w:proofErr w:type="spellEnd"/>
           </w:p>
         </w:tc>
       </w:tr>
@@ -1102,11 +1185,13 @@
             <w:pPr>
               <w:rPr>
                 <w:b w:val="0"/>
-              </w:rPr>
-            </w:pPr>
-            <w:r>
-              <w:rPr>
-                <w:b w:val="0"/>
+                <w:strike/>
+              </w:rPr>
+            </w:pPr>
+            <w:r>
+              <w:rPr>
+                <w:b w:val="0"/>
+                <w:strike/>
               </w:rPr>
               <w:t>Pause au lieu de Stop</w:t>
             </w:r>
@@ -1147,11 +1232,13 @@
             <w:pPr>
               <w:rPr>
                 <w:b w:val="0"/>
-              </w:rPr>
-            </w:pPr>
-            <w:r>
-              <w:rPr>
-                <w:b w:val="0"/>
+                <w:strike/>
+              </w:rPr>
+            </w:pPr>
+            <w:r>
+              <w:rPr>
+                <w:b w:val="0"/>
+                <w:strike/>
               </w:rPr>
               <w:t>Arrêter la simulation lors du redimensionnement</w:t>
             </w:r>
@@ -1246,7 +1333,29 @@
               <w:rPr>
                 <w:b w:val="0"/>
               </w:rPr>
-              <w:t>Problème « affTime() » ( ? )</w:t>
+              <w:t>Problème « </w:t>
+            </w:r>
+            <w:proofErr w:type="spellStart"/>
+            <w:proofErr w:type="gramStart"/>
+            <w:r>
+              <w:rPr>
+                <w:b w:val="0"/>
+              </w:rPr>
+              <w:t>affTime</w:t>
+            </w:r>
+            <w:proofErr w:type="spellEnd"/>
+            <w:r>
+              <w:rPr>
+                <w:b w:val="0"/>
+              </w:rPr>
+              <w:t>(</w:t>
+            </w:r>
+            <w:proofErr w:type="gramEnd"/>
+            <w:r>
+              <w:rPr>
+                <w:b w:val="0"/>
+              </w:rPr>
+              <w:t>) » ( ? )</w:t>
             </w:r>
           </w:p>
         </w:tc>
@@ -1288,11 +1397,13 @@
             <w:pPr>
               <w:rPr>
                 <w:b w:val="0"/>
-              </w:rPr>
-            </w:pPr>
-            <w:r>
-              <w:rPr>
-                <w:b w:val="0"/>
+                <w:strike/>
+              </w:rPr>
+            </w:pPr>
+            <w:r>
+              <w:rPr>
+                <w:b w:val="0"/>
+                <w:strike/>
               </w:rPr>
               <w:t>Arrêt de la simulation au changement d’onglet</w:t>
             </w:r>
@@ -1333,13 +1444,24 @@
             <w:pPr>
               <w:rPr>
                 <w:b w:val="0"/>
-              </w:rPr>
-            </w:pPr>
-            <w:r>
-              <w:rPr>
-                <w:b w:val="0"/>
-              </w:rPr>
-              <w:t>Slider invisible au départ de la simulation</w:t>
+                <w:strike/>
+              </w:rPr>
+            </w:pPr>
+            <w:proofErr w:type="spellStart"/>
+            <w:r>
+              <w:rPr>
+                <w:b w:val="0"/>
+                <w:strike/>
+              </w:rPr>
+              <w:t>Slider</w:t>
+            </w:r>
+            <w:proofErr w:type="spellEnd"/>
+            <w:r>
+              <w:rPr>
+                <w:b w:val="0"/>
+                <w:strike/>
+              </w:rPr>
+              <w:t xml:space="preserve"> invisible au départ de la simulation</w:t>
             </w:r>
           </w:p>
         </w:tc>
@@ -1426,14 +1548,25 @@
             <w:pPr>
               <w:rPr>
                 <w:b w:val="0"/>
-              </w:rPr>
-            </w:pPr>
-            <w:r>
-              <w:rPr>
-                <w:b w:val="0"/>
-              </w:rPr>
-              <w:t>Vérifier la graduation du slider</w:t>
-            </w:r>
+                <w:strike/>
+              </w:rPr>
+            </w:pPr>
+            <w:r>
+              <w:rPr>
+                <w:b w:val="0"/>
+                <w:strike/>
+              </w:rPr>
+              <w:t xml:space="preserve">Vérifier la graduation du </w:t>
+            </w:r>
+            <w:proofErr w:type="spellStart"/>
+            <w:r>
+              <w:rPr>
+                <w:b w:val="0"/>
+                <w:strike/>
+              </w:rPr>
+              <w:t>slider</w:t>
+            </w:r>
+            <w:proofErr w:type="spellEnd"/>
           </w:p>
         </w:tc>
         <w:tc>
@@ -1474,13 +1607,31 @@
             <w:pPr>
               <w:rPr>
                 <w:b w:val="0"/>
-              </w:rPr>
-            </w:pPr>
-            <w:r>
-              <w:rPr>
-                <w:b w:val="0"/>
-              </w:rPr>
-              <w:t>Bouton Replay de la Simulation</w:t>
+                <w:strike/>
+              </w:rPr>
+            </w:pPr>
+            <w:r>
+              <w:rPr>
+                <w:b w:val="0"/>
+                <w:strike/>
+              </w:rPr>
+              <w:t xml:space="preserve">Bouton </w:t>
+            </w:r>
+            <w:proofErr w:type="spellStart"/>
+            <w:r>
+              <w:rPr>
+                <w:b w:val="0"/>
+                <w:strike/>
+              </w:rPr>
+              <w:t>Replay</w:t>
+            </w:r>
+            <w:proofErr w:type="spellEnd"/>
+            <w:r>
+              <w:rPr>
+                <w:b w:val="0"/>
+                <w:strike/>
+              </w:rPr>
+              <w:t xml:space="preserve"> de la Simulation</w:t>
             </w:r>
           </w:p>
         </w:tc>
@@ -1604,7 +1755,21 @@
               <w:rPr>
                 <w:b w:val="0"/>
               </w:rPr>
-              <w:t xml:space="preserve">Affichage des substances sur la barre d’outil (séparation) </w:t>
+              <w:t xml:space="preserve">Affichage des substances sur la barre </w:t>
+            </w:r>
+            <w:proofErr w:type="gramStart"/>
+            <w:r>
+              <w:rPr>
+                <w:b w:val="0"/>
+              </w:rPr>
+              <w:t>d’outil</w:t>
+            </w:r>
+            <w:proofErr w:type="gramEnd"/>
+            <w:r>
+              <w:rPr>
+                <w:b w:val="0"/>
+              </w:rPr>
+              <w:t xml:space="preserve"> (séparation) </w:t>
             </w:r>
           </w:p>
         </w:tc>
@@ -1846,8 +2011,6 @@
             <w:r>
               <w:t> ?</w:t>
             </w:r>
-            <w:bookmarkStart w:id="0" w:name="_GoBack"/>
-            <w:bookmarkEnd w:id="0"/>
           </w:p>
         </w:tc>
         <w:tc>
@@ -1959,7 +2122,21 @@
               <w:rPr>
                 <w:b w:val="0"/>
               </w:rPr>
-              <w:t>Problème de NaN quand débit = 0</w:t>
+              <w:t xml:space="preserve">Problème de </w:t>
+            </w:r>
+            <w:proofErr w:type="spellStart"/>
+            <w:r>
+              <w:rPr>
+                <w:b w:val="0"/>
+              </w:rPr>
+              <w:t>NaN</w:t>
+            </w:r>
+            <w:proofErr w:type="spellEnd"/>
+            <w:r>
+              <w:rPr>
+                <w:b w:val="0"/>
+              </w:rPr>
+              <w:t xml:space="preserve"> quand débit = 0</w:t>
             </w:r>
           </w:p>
         </w:tc>
@@ -2240,7 +2417,7 @@
       </w:pPr>
     </w:pPrDefault>
   </w:docDefaults>
-  <w:latentStyles w:defLockedState="0" w:defUIPriority="99" w:defSemiHidden="0" w:defUnhideWhenUsed="0" w:defQFormat="0" w:count="380">
+  <w:latentStyles w:defLockedState="0" w:defUIPriority="99" w:defSemiHidden="0" w:defUnhideWhenUsed="0" w:defQFormat="0" w:count="371">
     <w:lsdException w:name="Normal" w:uiPriority="0" w:qFormat="1"/>
     <w:lsdException w:name="heading 1" w:uiPriority="9" w:qFormat="1"/>
     <w:lsdException w:name="heading 2" w:semiHidden="1" w:uiPriority="9" w:unhideWhenUsed="1" w:qFormat="1"/>
@@ -2653,7 +2830,6 @@
       <w:spacing w:after="0" w:line="240" w:lineRule="auto"/>
     </w:pPr>
     <w:tblPr>
-      <w:tblInd w:w="0" w:type="dxa"/>
       <w:tblBorders>
         <w:top w:val="single" w:sz="4" w:space="0" w:color="auto"/>
         <w:left w:val="single" w:sz="4" w:space="0" w:color="auto"/>
@@ -2662,12 +2838,6 @@
         <w:insideH w:val="single" w:sz="4" w:space="0" w:color="auto"/>
         <w:insideV w:val="single" w:sz="4" w:space="0" w:color="auto"/>
       </w:tblBorders>
-      <w:tblCellMar>
-        <w:top w:w="0" w:type="dxa"/>
-        <w:left w:w="108" w:type="dxa"/>
-        <w:bottom w:w="0" w:type="dxa"/>
-        <w:right w:w="108" w:type="dxa"/>
-      </w:tblCellMar>
     </w:tblPr>
   </w:style>
   <w:style w:type="table" w:styleId="TableauGrille4-Accentuation2">
@@ -2681,7 +2851,6 @@
     <w:tblPr>
       <w:tblStyleRowBandSize w:val="1"/>
       <w:tblStyleColBandSize w:val="1"/>
-      <w:tblInd w:w="0" w:type="dxa"/>
       <w:tblBorders>
         <w:top w:val="single" w:sz="4" w:space="0" w:color="F4B083" w:themeColor="accent2" w:themeTint="99"/>
         <w:left w:val="single" w:sz="4" w:space="0" w:color="F4B083" w:themeColor="accent2" w:themeTint="99"/>
@@ -2690,12 +2859,6 @@
         <w:insideH w:val="single" w:sz="4" w:space="0" w:color="F4B083" w:themeColor="accent2" w:themeTint="99"/>
         <w:insideV w:val="single" w:sz="4" w:space="0" w:color="F4B083" w:themeColor="accent2" w:themeTint="99"/>
       </w:tblBorders>
-      <w:tblCellMar>
-        <w:top w:w="0" w:type="dxa"/>
-        <w:left w:w="108" w:type="dxa"/>
-        <w:bottom w:w="0" w:type="dxa"/>
-        <w:right w:w="108" w:type="dxa"/>
-      </w:tblCellMar>
     </w:tblPr>
     <w:tblStylePr w:type="firstRow">
       <w:rPr>
@@ -2764,7 +2927,6 @@
     <w:tblPr>
       <w:tblStyleRowBandSize w:val="1"/>
       <w:tblStyleColBandSize w:val="1"/>
-      <w:tblInd w:w="0" w:type="dxa"/>
       <w:tblBorders>
         <w:top w:val="single" w:sz="4" w:space="0" w:color="8EAADB" w:themeColor="accent5" w:themeTint="99"/>
         <w:left w:val="single" w:sz="4" w:space="0" w:color="8EAADB" w:themeColor="accent5" w:themeTint="99"/>
@@ -2773,12 +2935,6 @@
         <w:insideH w:val="single" w:sz="4" w:space="0" w:color="8EAADB" w:themeColor="accent5" w:themeTint="99"/>
         <w:insideV w:val="single" w:sz="4" w:space="0" w:color="8EAADB" w:themeColor="accent5" w:themeTint="99"/>
       </w:tblBorders>
-      <w:tblCellMar>
-        <w:top w:w="0" w:type="dxa"/>
-        <w:left w:w="108" w:type="dxa"/>
-        <w:bottom w:w="0" w:type="dxa"/>
-        <w:right w:w="108" w:type="dxa"/>
-      </w:tblCellMar>
     </w:tblPr>
     <w:tblStylePr w:type="firstRow">
       <w:rPr>
@@ -2847,7 +3003,6 @@
     <w:tblPr>
       <w:tblStyleRowBandSize w:val="1"/>
       <w:tblStyleColBandSize w:val="1"/>
-      <w:tblInd w:w="0" w:type="dxa"/>
       <w:tblBorders>
         <w:top w:val="single" w:sz="4" w:space="0" w:color="FFFFFF" w:themeColor="background1"/>
         <w:left w:val="single" w:sz="4" w:space="0" w:color="FFFFFF" w:themeColor="background1"/>
@@ -2856,12 +3011,6 @@
         <w:insideH w:val="single" w:sz="4" w:space="0" w:color="FFFFFF" w:themeColor="background1"/>
         <w:insideV w:val="single" w:sz="4" w:space="0" w:color="FFFFFF" w:themeColor="background1"/>
       </w:tblBorders>
-      <w:tblCellMar>
-        <w:top w:w="0" w:type="dxa"/>
-        <w:left w:w="108" w:type="dxa"/>
-        <w:bottom w:w="0" w:type="dxa"/>
-        <w:right w:w="108" w:type="dxa"/>
-      </w:tblCellMar>
     </w:tblPr>
     <w:tcPr>
       <w:shd w:val="clear" w:color="auto" w:fill="D9E2F3" w:themeFill="accent5" w:themeFillTint="33"/>
@@ -2960,7 +3109,6 @@
     <w:tblPr>
       <w:tblStyleRowBandSize w:val="1"/>
       <w:tblStyleColBandSize w:val="1"/>
-      <w:tblInd w:w="0" w:type="dxa"/>
       <w:tblBorders>
         <w:top w:val="single" w:sz="4" w:space="0" w:color="9CC2E5" w:themeColor="accent1" w:themeTint="99"/>
         <w:left w:val="single" w:sz="4" w:space="0" w:color="9CC2E5" w:themeColor="accent1" w:themeTint="99"/>
@@ -2969,12 +3117,6 @@
         <w:insideH w:val="single" w:sz="4" w:space="0" w:color="9CC2E5" w:themeColor="accent1" w:themeTint="99"/>
         <w:insideV w:val="single" w:sz="4" w:space="0" w:color="9CC2E5" w:themeColor="accent1" w:themeTint="99"/>
       </w:tblBorders>
-      <w:tblCellMar>
-        <w:top w:w="0" w:type="dxa"/>
-        <w:left w:w="108" w:type="dxa"/>
-        <w:bottom w:w="0" w:type="dxa"/>
-        <w:right w:w="108" w:type="dxa"/>
-      </w:tblCellMar>
     </w:tblPr>
     <w:tblStylePr w:type="firstRow">
       <w:rPr>

</xml_diff>

<commit_message>
Modification des tâches à faire
Ajout de l'alerte lorsque le fichier ne peut pas être ouvert.

Ajout de la nouvelle version DidierMuller.glou (fonctionnelle)
Ajout du fichier OK.glou
</commit_message>
<xml_diff>
--- a/Administration/Tâches à faire.docx
+++ b/Administration/Tâches à faire.docx
@@ -931,15 +931,7 @@
               <w:rPr>
                 <w:b w:val="0"/>
               </w:rPr>
-              <w:t>Problème décalage du contenu liquide (déplacement des q</w:t>
-            </w:r>
-            <w:bookmarkStart w:id="0" w:name="_GoBack"/>
-            <w:bookmarkEnd w:id="0"/>
-            <w:r>
-              <w:rPr>
-                <w:b w:val="0"/>
-              </w:rPr>
-              <w:t>uantités)</w:t>
+              <w:t>Problème décalage du contenu liquide (déplacement des quantités)</w:t>
             </w:r>
             <w:r>
               <w:rPr>
@@ -1887,11 +1879,13 @@
             <w:pPr>
               <w:rPr>
                 <w:b w:val="0"/>
-              </w:rPr>
-            </w:pPr>
-            <w:r>
-              <w:rPr>
-                <w:b w:val="0"/>
+                <w:strike/>
+              </w:rPr>
+            </w:pPr>
+            <w:r>
+              <w:rPr>
+                <w:b w:val="0"/>
+                <w:strike/>
               </w:rPr>
               <w:t>Message d’alerte si le fichier n’est pas valide</w:t>
             </w:r>
@@ -1988,12 +1982,14 @@
                 <w:b w:val="0"/>
               </w:rPr>
             </w:pPr>
+            <w:bookmarkStart w:id="0" w:name="_GoBack"/>
             <w:r>
               <w:rPr>
                 <w:b w:val="0"/>
               </w:rPr>
               <w:t>Problème d’enregistrement</w:t>
             </w:r>
+            <w:bookmarkEnd w:id="0"/>
           </w:p>
         </w:tc>
         <w:tc>

</xml_diff>

<commit_message>
Modification des tâches à faire (traçage des éléments terminés)
</commit_message>
<xml_diff>
--- a/Administration/Tâches à faire.docx
+++ b/Administration/Tâches à faire.docx
@@ -160,28 +160,14 @@
               <w:rPr>
                 <w:b w:val="0"/>
               </w:rPr>
-              <w:t xml:space="preserve">Graduation maximale des solides pas </w:t>
-            </w:r>
-            <w:proofErr w:type="gramStart"/>
-            <w:r>
-              <w:rPr>
-                <w:b w:val="0"/>
-              </w:rPr>
-              <w:t>correct</w:t>
-            </w:r>
-            <w:r>
-              <w:rPr>
-                <w:b w:val="0"/>
-              </w:rPr>
-              <w:t>e</w:t>
-            </w:r>
-            <w:r>
-              <w:rPr>
-                <w:b w:val="0"/>
-              </w:rPr>
-              <w:t>s</w:t>
-            </w:r>
-            <w:proofErr w:type="gramEnd"/>
+              <w:t xml:space="preserve">Graduation maximale des solides </w:t>
+            </w:r>
+            <w:r>
+              <w:rPr>
+                <w:b w:val="0"/>
+              </w:rPr>
+              <w:t>incorrecte</w:t>
+            </w:r>
             <w:r>
               <w:rPr>
                 <w:b w:val="0"/>
@@ -381,6 +367,8 @@
             <w:r>
               <w:t>PANEL PARAMÈTRES</w:t>
             </w:r>
+            <w:bookmarkStart w:id="0" w:name="_GoBack"/>
+            <w:bookmarkEnd w:id="0"/>
           </w:p>
         </w:tc>
         <w:tc>
@@ -1178,12 +1166,14 @@
               <w:rPr>
                 <w:b w:val="0"/>
                 <w:strike/>
+                <w:color w:val="BFBFBF" w:themeColor="background1" w:themeShade="BF"/>
               </w:rPr>
             </w:pPr>
             <w:r>
               <w:rPr>
                 <w:b w:val="0"/>
                 <w:strike/>
+                <w:color w:val="BFBFBF" w:themeColor="background1" w:themeShade="BF"/>
               </w:rPr>
               <w:t>Pause au lieu de Stop</w:t>
             </w:r>
@@ -1197,8 +1187,14 @@
             <w:pPr>
               <w:jc w:val="center"/>
               <w:cnfStyle w:val="000000100000" w:firstRow="0" w:lastRow="0" w:firstColumn="0" w:lastColumn="0" w:oddVBand="0" w:evenVBand="0" w:oddHBand="1" w:evenHBand="0" w:firstRowFirstColumn="0" w:firstRowLastColumn="0" w:lastRowFirstColumn="0" w:lastRowLastColumn="0"/>
-            </w:pPr>
-            <w:r>
+              <w:rPr>
+                <w:color w:val="BFBFBF" w:themeColor="background1" w:themeShade="BF"/>
+              </w:rPr>
+            </w:pPr>
+            <w:r>
+              <w:rPr>
+                <w:color w:val="BFBFBF" w:themeColor="background1" w:themeShade="BF"/>
+              </w:rPr>
               <w:t>2</w:t>
             </w:r>
           </w:p>
@@ -1210,6 +1206,9 @@
           <w:p>
             <w:pPr>
               <w:cnfStyle w:val="000000100000" w:firstRow="0" w:lastRow="0" w:firstColumn="0" w:lastColumn="0" w:oddVBand="0" w:evenVBand="0" w:oddHBand="1" w:evenHBand="0" w:firstRowFirstColumn="0" w:firstRowLastColumn="0" w:lastRowFirstColumn="0" w:lastRowLastColumn="0"/>
+              <w:rPr>
+                <w:color w:val="BFBFBF" w:themeColor="background1" w:themeShade="BF"/>
+              </w:rPr>
             </w:pPr>
           </w:p>
         </w:tc>
@@ -1225,12 +1224,14 @@
               <w:rPr>
                 <w:b w:val="0"/>
                 <w:strike/>
+                <w:color w:val="BFBFBF" w:themeColor="background1" w:themeShade="BF"/>
               </w:rPr>
             </w:pPr>
             <w:r>
               <w:rPr>
                 <w:b w:val="0"/>
                 <w:strike/>
+                <w:color w:val="BFBFBF" w:themeColor="background1" w:themeShade="BF"/>
               </w:rPr>
               <w:t>Arrêter la simulation lors du redimensionnement</w:t>
             </w:r>
@@ -1244,8 +1245,14 @@
             <w:pPr>
               <w:jc w:val="center"/>
               <w:cnfStyle w:val="000000000000" w:firstRow="0" w:lastRow="0" w:firstColumn="0" w:lastColumn="0" w:oddVBand="0" w:evenVBand="0" w:oddHBand="0" w:evenHBand="0" w:firstRowFirstColumn="0" w:firstRowLastColumn="0" w:lastRowFirstColumn="0" w:lastRowLastColumn="0"/>
-            </w:pPr>
-            <w:r>
+              <w:rPr>
+                <w:color w:val="BFBFBF" w:themeColor="background1" w:themeShade="BF"/>
+              </w:rPr>
+            </w:pPr>
+            <w:r>
+              <w:rPr>
+                <w:color w:val="BFBFBF" w:themeColor="background1" w:themeShade="BF"/>
+              </w:rPr>
               <w:t>2</w:t>
             </w:r>
           </w:p>
@@ -1257,6 +1264,9 @@
           <w:p>
             <w:pPr>
               <w:cnfStyle w:val="000000000000" w:firstRow="0" w:lastRow="0" w:firstColumn="0" w:lastColumn="0" w:oddVBand="0" w:evenVBand="0" w:oddHBand="0" w:evenHBand="0" w:firstRowFirstColumn="0" w:firstRowLastColumn="0" w:lastRowFirstColumn="0" w:lastRowLastColumn="0"/>
+              <w:rPr>
+                <w:color w:val="BFBFBF" w:themeColor="background1" w:themeShade="BF"/>
+              </w:rPr>
             </w:pPr>
           </w:p>
         </w:tc>
@@ -1390,12 +1400,14 @@
               <w:rPr>
                 <w:b w:val="0"/>
                 <w:strike/>
+                <w:color w:val="BFBFBF" w:themeColor="background1" w:themeShade="BF"/>
               </w:rPr>
             </w:pPr>
             <w:r>
               <w:rPr>
                 <w:b w:val="0"/>
                 <w:strike/>
+                <w:color w:val="BFBFBF" w:themeColor="background1" w:themeShade="BF"/>
               </w:rPr>
               <w:t>Arrêt de la simulation au changement d’onglet</w:t>
             </w:r>
@@ -1409,8 +1421,14 @@
             <w:pPr>
               <w:jc w:val="center"/>
               <w:cnfStyle w:val="000000100000" w:firstRow="0" w:lastRow="0" w:firstColumn="0" w:lastColumn="0" w:oddVBand="0" w:evenVBand="0" w:oddHBand="1" w:evenHBand="0" w:firstRowFirstColumn="0" w:firstRowLastColumn="0" w:lastRowFirstColumn="0" w:lastRowLastColumn="0"/>
-            </w:pPr>
-            <w:r>
+              <w:rPr>
+                <w:color w:val="BFBFBF" w:themeColor="background1" w:themeShade="BF"/>
+              </w:rPr>
+            </w:pPr>
+            <w:r>
+              <w:rPr>
+                <w:color w:val="BFBFBF" w:themeColor="background1" w:themeShade="BF"/>
+              </w:rPr>
               <w:t>1</w:t>
             </w:r>
           </w:p>
@@ -1422,6 +1440,9 @@
           <w:p>
             <w:pPr>
               <w:cnfStyle w:val="000000100000" w:firstRow="0" w:lastRow="0" w:firstColumn="0" w:lastColumn="0" w:oddVBand="0" w:evenVBand="0" w:oddHBand="1" w:evenHBand="0" w:firstRowFirstColumn="0" w:firstRowLastColumn="0" w:lastRowFirstColumn="0" w:lastRowLastColumn="0"/>
+              <w:rPr>
+                <w:color w:val="BFBFBF" w:themeColor="background1" w:themeShade="BF"/>
+              </w:rPr>
             </w:pPr>
           </w:p>
         </w:tc>
@@ -1437,6 +1458,7 @@
               <w:rPr>
                 <w:b w:val="0"/>
                 <w:strike/>
+                <w:color w:val="BFBFBF" w:themeColor="background1" w:themeShade="BF"/>
               </w:rPr>
             </w:pPr>
             <w:proofErr w:type="spellStart"/>
@@ -1444,6 +1466,7 @@
               <w:rPr>
                 <w:b w:val="0"/>
                 <w:strike/>
+                <w:color w:val="BFBFBF" w:themeColor="background1" w:themeShade="BF"/>
               </w:rPr>
               <w:t>Slider</w:t>
             </w:r>
@@ -1452,6 +1475,7 @@
               <w:rPr>
                 <w:b w:val="0"/>
                 <w:strike/>
+                <w:color w:val="BFBFBF" w:themeColor="background1" w:themeShade="BF"/>
               </w:rPr>
               <w:t xml:space="preserve"> invisible au départ de la simulation</w:t>
             </w:r>
@@ -1465,8 +1489,14 @@
             <w:pPr>
               <w:jc w:val="center"/>
               <w:cnfStyle w:val="000000000000" w:firstRow="0" w:lastRow="0" w:firstColumn="0" w:lastColumn="0" w:oddVBand="0" w:evenVBand="0" w:oddHBand="0" w:evenHBand="0" w:firstRowFirstColumn="0" w:firstRowLastColumn="0" w:lastRowFirstColumn="0" w:lastRowLastColumn="0"/>
-            </w:pPr>
-            <w:r>
+              <w:rPr>
+                <w:color w:val="BFBFBF" w:themeColor="background1" w:themeShade="BF"/>
+              </w:rPr>
+            </w:pPr>
+            <w:r>
+              <w:rPr>
+                <w:color w:val="BFBFBF" w:themeColor="background1" w:themeShade="BF"/>
+              </w:rPr>
               <w:t>1</w:t>
             </w:r>
           </w:p>
@@ -1478,6 +1508,9 @@
           <w:p>
             <w:pPr>
               <w:cnfStyle w:val="000000000000" w:firstRow="0" w:lastRow="0" w:firstColumn="0" w:lastColumn="0" w:oddVBand="0" w:evenVBand="0" w:oddHBand="0" w:evenHBand="0" w:firstRowFirstColumn="0" w:firstRowLastColumn="0" w:lastRowFirstColumn="0" w:lastRowLastColumn="0"/>
+              <w:rPr>
+                <w:color w:val="BFBFBF" w:themeColor="background1" w:themeShade="BF"/>
+              </w:rPr>
             </w:pPr>
           </w:p>
         </w:tc>
@@ -1541,12 +1574,14 @@
               <w:rPr>
                 <w:b w:val="0"/>
                 <w:strike/>
+                <w:color w:val="BFBFBF" w:themeColor="background1" w:themeShade="BF"/>
               </w:rPr>
             </w:pPr>
             <w:r>
               <w:rPr>
                 <w:b w:val="0"/>
                 <w:strike/>
+                <w:color w:val="BFBFBF" w:themeColor="background1" w:themeShade="BF"/>
               </w:rPr>
               <w:t xml:space="preserve">Vérifier la graduation du </w:t>
             </w:r>
@@ -1555,6 +1590,7 @@
               <w:rPr>
                 <w:b w:val="0"/>
                 <w:strike/>
+                <w:color w:val="BFBFBF" w:themeColor="background1" w:themeShade="BF"/>
               </w:rPr>
               <w:t>slider</w:t>
             </w:r>
@@ -1569,8 +1605,14 @@
             <w:pPr>
               <w:jc w:val="center"/>
               <w:cnfStyle w:val="000000000000" w:firstRow="0" w:lastRow="0" w:firstColumn="0" w:lastColumn="0" w:oddVBand="0" w:evenVBand="0" w:oddHBand="0" w:evenHBand="0" w:firstRowFirstColumn="0" w:firstRowLastColumn="0" w:lastRowFirstColumn="0" w:lastRowLastColumn="0"/>
-            </w:pPr>
-            <w:r>
+              <w:rPr>
+                <w:color w:val="BFBFBF" w:themeColor="background1" w:themeShade="BF"/>
+              </w:rPr>
+            </w:pPr>
+            <w:r>
+              <w:rPr>
+                <w:color w:val="BFBFBF" w:themeColor="background1" w:themeShade="BF"/>
+              </w:rPr>
               <w:t>?</w:t>
             </w:r>
           </w:p>
@@ -1582,6 +1624,9 @@
           <w:p>
             <w:pPr>
               <w:cnfStyle w:val="000000000000" w:firstRow="0" w:lastRow="0" w:firstColumn="0" w:lastColumn="0" w:oddVBand="0" w:evenVBand="0" w:oddHBand="0" w:evenHBand="0" w:firstRowFirstColumn="0" w:firstRowLastColumn="0" w:lastRowFirstColumn="0" w:lastRowLastColumn="0"/>
+              <w:rPr>
+                <w:color w:val="BFBFBF" w:themeColor="background1" w:themeShade="BF"/>
+              </w:rPr>
             </w:pPr>
           </w:p>
         </w:tc>
@@ -1600,12 +1645,14 @@
               <w:rPr>
                 <w:b w:val="0"/>
                 <w:strike/>
+                <w:color w:val="BFBFBF" w:themeColor="background1" w:themeShade="BF"/>
               </w:rPr>
             </w:pPr>
             <w:r>
               <w:rPr>
                 <w:b w:val="0"/>
                 <w:strike/>
+                <w:color w:val="BFBFBF" w:themeColor="background1" w:themeShade="BF"/>
               </w:rPr>
               <w:t xml:space="preserve">Bouton </w:t>
             </w:r>
@@ -1614,6 +1661,7 @@
               <w:rPr>
                 <w:b w:val="0"/>
                 <w:strike/>
+                <w:color w:val="BFBFBF" w:themeColor="background1" w:themeShade="BF"/>
               </w:rPr>
               <w:t>Replay</w:t>
             </w:r>
@@ -1622,6 +1670,7 @@
               <w:rPr>
                 <w:b w:val="0"/>
                 <w:strike/>
+                <w:color w:val="BFBFBF" w:themeColor="background1" w:themeShade="BF"/>
               </w:rPr>
               <w:t xml:space="preserve"> de la Simulation</w:t>
             </w:r>
@@ -1635,8 +1684,14 @@
             <w:pPr>
               <w:jc w:val="center"/>
               <w:cnfStyle w:val="000000100000" w:firstRow="0" w:lastRow="0" w:firstColumn="0" w:lastColumn="0" w:oddVBand="0" w:evenVBand="0" w:oddHBand="1" w:evenHBand="0" w:firstRowFirstColumn="0" w:firstRowLastColumn="0" w:lastRowFirstColumn="0" w:lastRowLastColumn="0"/>
-            </w:pPr>
-            <w:r>
+              <w:rPr>
+                <w:color w:val="BFBFBF" w:themeColor="background1" w:themeShade="BF"/>
+              </w:rPr>
+            </w:pPr>
+            <w:r>
+              <w:rPr>
+                <w:color w:val="BFBFBF" w:themeColor="background1" w:themeShade="BF"/>
+              </w:rPr>
               <w:t>2</w:t>
             </w:r>
           </w:p>
@@ -1648,6 +1703,9 @@
           <w:p>
             <w:pPr>
               <w:cnfStyle w:val="000000100000" w:firstRow="0" w:lastRow="0" w:firstColumn="0" w:lastColumn="0" w:oddVBand="0" w:evenVBand="0" w:oddHBand="1" w:evenHBand="0" w:firstRowFirstColumn="0" w:firstRowLastColumn="0" w:lastRowFirstColumn="0" w:lastRowLastColumn="0"/>
+              <w:rPr>
+                <w:color w:val="BFBFBF" w:themeColor="background1" w:themeShade="BF"/>
+              </w:rPr>
             </w:pPr>
           </w:p>
         </w:tc>
@@ -1880,12 +1938,14 @@
               <w:rPr>
                 <w:b w:val="0"/>
                 <w:strike/>
+                <w:color w:val="BFBFBF" w:themeColor="background1" w:themeShade="BF"/>
               </w:rPr>
             </w:pPr>
             <w:r>
               <w:rPr>
                 <w:b w:val="0"/>
                 <w:strike/>
+                <w:color w:val="BFBFBF" w:themeColor="background1" w:themeShade="BF"/>
               </w:rPr>
               <w:t>Message d’alerte si le fichier n’est pas valide</w:t>
             </w:r>
@@ -1899,8 +1959,14 @@
             <w:pPr>
               <w:jc w:val="center"/>
               <w:cnfStyle w:val="000000100000" w:firstRow="0" w:lastRow="0" w:firstColumn="0" w:lastColumn="0" w:oddVBand="0" w:evenVBand="0" w:oddHBand="1" w:evenHBand="0" w:firstRowFirstColumn="0" w:firstRowLastColumn="0" w:lastRowFirstColumn="0" w:lastRowLastColumn="0"/>
-            </w:pPr>
-            <w:r>
+              <w:rPr>
+                <w:color w:val="BFBFBF" w:themeColor="background1" w:themeShade="BF"/>
+              </w:rPr>
+            </w:pPr>
+            <w:r>
+              <w:rPr>
+                <w:color w:val="BFBFBF" w:themeColor="background1" w:themeShade="BF"/>
+              </w:rPr>
               <w:t>1</w:t>
             </w:r>
           </w:p>
@@ -1912,8 +1978,14 @@
           <w:p>
             <w:pPr>
               <w:cnfStyle w:val="000000100000" w:firstRow="0" w:lastRow="0" w:firstColumn="0" w:lastColumn="0" w:oddVBand="0" w:evenVBand="0" w:oddHBand="1" w:evenHBand="0" w:firstRowFirstColumn="0" w:firstRowLastColumn="0" w:lastRowFirstColumn="0" w:lastRowLastColumn="0"/>
-            </w:pPr>
-            <w:r>
+              <w:rPr>
+                <w:color w:val="BFBFBF" w:themeColor="background1" w:themeShade="BF"/>
+              </w:rPr>
+            </w:pPr>
+            <w:r>
+              <w:rPr>
+                <w:color w:val="BFBFBF" w:themeColor="background1" w:themeShade="BF"/>
+              </w:rPr>
               <w:t>Margaux</w:t>
             </w:r>
           </w:p>
@@ -1980,31 +2052,42 @@
             <w:pPr>
               <w:rPr>
                 <w:b w:val="0"/>
-              </w:rPr>
-            </w:pPr>
-            <w:bookmarkStart w:id="0" w:name="_GoBack"/>
-            <w:r>
-              <w:rPr>
-                <w:b w:val="0"/>
+                <w:strike/>
+                <w:color w:val="BFBFBF" w:themeColor="background1" w:themeShade="BF"/>
+              </w:rPr>
+            </w:pPr>
+            <w:r>
+              <w:rPr>
+                <w:b w:val="0"/>
+                <w:strike/>
+                <w:color w:val="BFBFBF" w:themeColor="background1" w:themeShade="BF"/>
               </w:rPr>
               <w:t>Problème d’enregistrement</w:t>
             </w:r>
-            <w:bookmarkEnd w:id="0"/>
-          </w:p>
-        </w:tc>
-        <w:tc>
-          <w:tcPr>
-            <w:tcW w:w="903" w:type="dxa"/>
-          </w:tcPr>
-          <w:p>
-            <w:pPr>
-              <w:jc w:val="center"/>
-              <w:cnfStyle w:val="000000100000" w:firstRow="0" w:lastRow="0" w:firstColumn="0" w:lastColumn="0" w:oddVBand="0" w:evenVBand="0" w:oddHBand="1" w:evenHBand="0" w:firstRowFirstColumn="0" w:firstRowLastColumn="0" w:lastRowFirstColumn="0" w:lastRowLastColumn="0"/>
-            </w:pPr>
-            <w:r>
+          </w:p>
+        </w:tc>
+        <w:tc>
+          <w:tcPr>
+            <w:tcW w:w="903" w:type="dxa"/>
+          </w:tcPr>
+          <w:p>
+            <w:pPr>
+              <w:jc w:val="center"/>
+              <w:cnfStyle w:val="000000100000" w:firstRow="0" w:lastRow="0" w:firstColumn="0" w:lastColumn="0" w:oddVBand="0" w:evenVBand="0" w:oddHBand="1" w:evenHBand="0" w:firstRowFirstColumn="0" w:firstRowLastColumn="0" w:lastRowFirstColumn="0" w:lastRowLastColumn="0"/>
+              <w:rPr>
+                <w:color w:val="BFBFBF" w:themeColor="background1" w:themeShade="BF"/>
+              </w:rPr>
+            </w:pPr>
+            <w:r>
+              <w:rPr>
+                <w:color w:val="BFBFBF" w:themeColor="background1" w:themeShade="BF"/>
+              </w:rPr>
               <w:t>3</w:t>
             </w:r>
             <w:r>
+              <w:rPr>
+                <w:color w:val="BFBFBF" w:themeColor="background1" w:themeShade="BF"/>
+              </w:rPr>
               <w:t> ?</w:t>
             </w:r>
           </w:p>
@@ -2016,8 +2099,14 @@
           <w:p>
             <w:pPr>
               <w:cnfStyle w:val="000000100000" w:firstRow="0" w:lastRow="0" w:firstColumn="0" w:lastColumn="0" w:oddVBand="0" w:evenVBand="0" w:oddHBand="1" w:evenHBand="0" w:firstRowFirstColumn="0" w:firstRowLastColumn="0" w:lastRowFirstColumn="0" w:lastRowLastColumn="0"/>
-            </w:pPr>
-            <w:r>
+              <w:rPr>
+                <w:color w:val="BFBFBF" w:themeColor="background1" w:themeShade="BF"/>
+              </w:rPr>
+            </w:pPr>
+            <w:r>
+              <w:rPr>
+                <w:color w:val="BFBFBF" w:themeColor="background1" w:themeShade="BF"/>
+              </w:rPr>
               <w:t>Margaux</w:t>
             </w:r>
           </w:p>
@@ -2112,11 +2201,15 @@
             <w:pPr>
               <w:rPr>
                 <w:b w:val="0"/>
-              </w:rPr>
-            </w:pPr>
-            <w:r>
-              <w:rPr>
-                <w:b w:val="0"/>
+                <w:strike/>
+                <w:color w:val="BFBFBF" w:themeColor="background1" w:themeShade="BF"/>
+              </w:rPr>
+            </w:pPr>
+            <w:r>
+              <w:rPr>
+                <w:b w:val="0"/>
+                <w:strike/>
+                <w:color w:val="BFBFBF" w:themeColor="background1" w:themeShade="BF"/>
               </w:rPr>
               <w:t xml:space="preserve">Problème de </w:t>
             </w:r>
@@ -2124,6 +2217,8 @@
             <w:r>
               <w:rPr>
                 <w:b w:val="0"/>
+                <w:strike/>
+                <w:color w:val="BFBFBF" w:themeColor="background1" w:themeShade="BF"/>
               </w:rPr>
               <w:t>NaN</w:t>
             </w:r>
@@ -2131,6 +2226,8 @@
             <w:r>
               <w:rPr>
                 <w:b w:val="0"/>
+                <w:strike/>
+                <w:color w:val="BFBFBF" w:themeColor="background1" w:themeShade="BF"/>
               </w:rPr>
               <w:t xml:space="preserve"> quand débit = 0</w:t>
             </w:r>
@@ -2144,8 +2241,14 @@
             <w:pPr>
               <w:jc w:val="center"/>
               <w:cnfStyle w:val="000000000000" w:firstRow="0" w:lastRow="0" w:firstColumn="0" w:lastColumn="0" w:oddVBand="0" w:evenVBand="0" w:oddHBand="0" w:evenHBand="0" w:firstRowFirstColumn="0" w:firstRowLastColumn="0" w:lastRowFirstColumn="0" w:lastRowLastColumn="0"/>
-            </w:pPr>
-            <w:r>
+              <w:rPr>
+                <w:color w:val="BFBFBF" w:themeColor="background1" w:themeShade="BF"/>
+              </w:rPr>
+            </w:pPr>
+            <w:r>
+              <w:rPr>
+                <w:color w:val="BFBFBF" w:themeColor="background1" w:themeShade="BF"/>
+              </w:rPr>
               <w:t>3</w:t>
             </w:r>
           </w:p>
@@ -2157,8 +2260,14 @@
           <w:p>
             <w:pPr>
               <w:cnfStyle w:val="000000000000" w:firstRow="0" w:lastRow="0" w:firstColumn="0" w:lastColumn="0" w:oddVBand="0" w:evenVBand="0" w:oddHBand="0" w:evenHBand="0" w:firstRowFirstColumn="0" w:firstRowLastColumn="0" w:lastRowFirstColumn="0" w:lastRowLastColumn="0"/>
-            </w:pPr>
-            <w:r>
+              <w:rPr>
+                <w:color w:val="BFBFBF" w:themeColor="background1" w:themeShade="BF"/>
+              </w:rPr>
+            </w:pPr>
+            <w:r>
+              <w:rPr>
+                <w:color w:val="BFBFBF" w:themeColor="background1" w:themeShade="BF"/>
+              </w:rPr>
               <w:t>Margaux</w:t>
             </w:r>
           </w:p>

</xml_diff>

<commit_message>
Suite de la correction de Tâches à faire
</commit_message>
<xml_diff>
--- a/Administration/Tâches à faire.docx
+++ b/Administration/Tâches à faire.docx
@@ -133,11 +133,9 @@
             <w:pPr>
               <w:cnfStyle w:val="000000000000" w:firstRow="0" w:lastRow="0" w:firstColumn="0" w:lastColumn="0" w:oddVBand="0" w:evenVBand="0" w:oddHBand="0" w:evenHBand="0" w:firstRowFirstColumn="0" w:firstRowLastColumn="0" w:lastRowFirstColumn="0" w:lastRowLastColumn="0"/>
             </w:pPr>
-            <w:proofErr w:type="spellStart"/>
             <w:r>
               <w:t>Rominou</w:t>
             </w:r>
-            <w:proofErr w:type="spellEnd"/>
           </w:p>
         </w:tc>
       </w:tr>
@@ -198,40 +196,24 @@
             <w:pPr>
               <w:cnfStyle w:val="000000100000" w:firstRow="0" w:lastRow="0" w:firstColumn="0" w:lastColumn="0" w:oddVBand="0" w:evenVBand="0" w:oddHBand="1" w:evenHBand="0" w:firstRowFirstColumn="0" w:firstRowLastColumn="0" w:lastRowFirstColumn="0" w:lastRowLastColumn="0"/>
             </w:pPr>
-            <w:proofErr w:type="spellStart"/>
             <w:r>
               <w:t>Rominou</w:t>
             </w:r>
-            <w:proofErr w:type="spellEnd"/>
-          </w:p>
-        </w:tc>
-      </w:tr>
-      <w:tr>
-        <w:tc>
-          <w:tcPr>
-            <w:cnfStyle w:val="001000000000" w:firstRow="0" w:lastRow="0" w:firstColumn="1" w:lastColumn="0" w:oddVBand="0" w:evenVBand="0" w:oddHBand="0" w:evenHBand="0" w:firstRowFirstColumn="0" w:firstRowLastColumn="0" w:lastRowFirstColumn="0" w:lastRowLastColumn="0"/>
-            <w:tcW w:w="9781" w:type="dxa"/>
-          </w:tcPr>
-          <w:p>
-            <w:r>
-              <w:rPr>
-                <w:b w:val="0"/>
-              </w:rPr>
-              <w:t xml:space="preserve">Création d’un nouveau tank possible une fois </w:t>
-            </w:r>
-            <w:proofErr w:type="gramStart"/>
-            <w:r>
-              <w:rPr>
-                <w:b w:val="0"/>
-              </w:rPr>
-              <w:t>le</w:t>
-            </w:r>
-            <w:proofErr w:type="gramEnd"/>
-            <w:r>
-              <w:rPr>
-                <w:b w:val="0"/>
-              </w:rPr>
-              <w:t xml:space="preserve"> main tank supprimé.</w:t>
+          </w:p>
+        </w:tc>
+      </w:tr>
+      <w:tr>
+        <w:tc>
+          <w:tcPr>
+            <w:cnfStyle w:val="001000000000" w:firstRow="0" w:lastRow="0" w:firstColumn="1" w:lastColumn="0" w:oddVBand="0" w:evenVBand="0" w:oddHBand="0" w:evenHBand="0" w:firstRowFirstColumn="0" w:firstRowLastColumn="0" w:lastRowFirstColumn="0" w:lastRowLastColumn="0"/>
+            <w:tcW w:w="9781" w:type="dxa"/>
+          </w:tcPr>
+          <w:p>
+            <w:r>
+              <w:rPr>
+                <w:b w:val="0"/>
+              </w:rPr>
+              <w:t>Création d’un nouveau tank possible une fois le main tank supprimé.</w:t>
             </w:r>
           </w:p>
         </w:tc>
@@ -257,11 +239,9 @@
             <w:pPr>
               <w:cnfStyle w:val="000000000000" w:firstRow="0" w:lastRow="0" w:firstColumn="0" w:lastColumn="0" w:oddVBand="0" w:evenVBand="0" w:oddHBand="0" w:evenHBand="0" w:firstRowFirstColumn="0" w:firstRowLastColumn="0" w:lastRowFirstColumn="0" w:lastRowLastColumn="0"/>
             </w:pPr>
-            <w:proofErr w:type="spellStart"/>
             <w:r>
               <w:t>Rominou</w:t>
             </w:r>
-            <w:proofErr w:type="spellEnd"/>
           </w:p>
         </w:tc>
       </w:tr>
@@ -310,11 +290,9 @@
             <w:pPr>
               <w:cnfStyle w:val="000000100000" w:firstRow="0" w:lastRow="0" w:firstColumn="0" w:lastColumn="0" w:oddVBand="0" w:evenVBand="0" w:oddHBand="1" w:evenHBand="0" w:firstRowFirstColumn="0" w:firstRowLastColumn="0" w:lastRowFirstColumn="0" w:lastRowLastColumn="0"/>
             </w:pPr>
-            <w:proofErr w:type="spellStart"/>
             <w:r>
               <w:t>Rominou</w:t>
             </w:r>
-            <w:proofErr w:type="spellEnd"/>
           </w:p>
         </w:tc>
       </w:tr>
@@ -367,8 +345,6 @@
             <w:r>
               <w:t>PANEL PARAMÈTRES</w:t>
             </w:r>
-            <w:bookmarkStart w:id="0" w:name="_GoBack"/>
-            <w:bookmarkEnd w:id="0"/>
           </w:p>
         </w:tc>
         <w:tc>
@@ -435,11 +411,9 @@
             <w:pPr>
               <w:cnfStyle w:val="000000000000" w:firstRow="0" w:lastRow="0" w:firstColumn="0" w:lastColumn="0" w:oddVBand="0" w:evenVBand="0" w:oddHBand="0" w:evenHBand="0" w:firstRowFirstColumn="0" w:firstRowLastColumn="0" w:lastRowFirstColumn="0" w:lastRowLastColumn="0"/>
             </w:pPr>
-            <w:proofErr w:type="spellStart"/>
             <w:r>
               <w:t>Rominou</w:t>
             </w:r>
-            <w:proofErr w:type="spellEnd"/>
           </w:p>
         </w:tc>
       </w:tr>
@@ -510,16 +484,8 @@
               <w:rPr>
                 <w:b w:val="0"/>
               </w:rPr>
-              <w:t xml:space="preserve">Barre à droite des </w:t>
-            </w:r>
-            <w:proofErr w:type="spellStart"/>
-            <w:r>
-              <w:rPr>
-                <w:b w:val="0"/>
-              </w:rPr>
-              <w:t>JPanelTank</w:t>
-            </w:r>
-            <w:proofErr w:type="spellEnd"/>
+              <w:t>Barre à droite des JPanelTank</w:t>
+            </w:r>
           </w:p>
         </w:tc>
         <w:tc>
@@ -544,11 +510,9 @@
             <w:pPr>
               <w:cnfStyle w:val="000000000000" w:firstRow="0" w:lastRow="0" w:firstColumn="0" w:lastColumn="0" w:oddVBand="0" w:evenVBand="0" w:oddHBand="0" w:evenHBand="0" w:firstRowFirstColumn="0" w:firstRowLastColumn="0" w:lastRowFirstColumn="0" w:lastRowLastColumn="0"/>
             </w:pPr>
-            <w:proofErr w:type="spellStart"/>
             <w:r>
               <w:t>Rominou</w:t>
             </w:r>
-            <w:proofErr w:type="spellEnd"/>
           </w:p>
         </w:tc>
       </w:tr>
@@ -634,19 +598,11 @@
                 <w:strike/>
               </w:rPr>
             </w:pPr>
-            <w:proofErr w:type="spellStart"/>
-            <w:r>
-              <w:rPr>
-                <w:b w:val="0"/>
-              </w:rPr>
-              <w:t>Refresh</w:t>
-            </w:r>
-            <w:proofErr w:type="spellEnd"/>
-            <w:r>
-              <w:rPr>
-                <w:b w:val="0"/>
-              </w:rPr>
-              <w:t xml:space="preserve"> à l’ajout de parent</w:t>
+            <w:r>
+              <w:rPr>
+                <w:b w:val="0"/>
+              </w:rPr>
+              <w:t>Refresh à l’ajout de parent</w:t>
             </w:r>
           </w:p>
         </w:tc>
@@ -694,21 +650,7 @@
               <w:rPr>
                 <w:b w:val="0"/>
               </w:rPr>
-              <w:t xml:space="preserve">Positionnement des tanks </w:t>
-            </w:r>
-            <w:proofErr w:type="gramStart"/>
-            <w:r>
-              <w:rPr>
-                <w:b w:val="0"/>
-              </w:rPr>
-              <w:t>( Robinets</w:t>
-            </w:r>
-            <w:proofErr w:type="gramEnd"/>
-            <w:r>
-              <w:rPr>
-                <w:b w:val="0"/>
-              </w:rPr>
-              <w:t xml:space="preserve"> )</w:t>
+              <w:t>Positionnement des tanks ( Robinets )</w:t>
             </w:r>
           </w:p>
         </w:tc>
@@ -1066,13 +1008,8 @@
               <w:t>Steve</w:t>
             </w:r>
             <w:r>
-              <w:t xml:space="preserve">, </w:t>
-            </w:r>
-            <w:proofErr w:type="spellStart"/>
-            <w:r>
-              <w:t>Rominou</w:t>
-            </w:r>
-            <w:proofErr w:type="spellEnd"/>
+              <w:t>, Rominou</w:t>
+            </w:r>
           </w:p>
         </w:tc>
       </w:tr>
@@ -1210,6 +1147,12 @@
                 <w:color w:val="BFBFBF" w:themeColor="background1" w:themeShade="BF"/>
               </w:rPr>
             </w:pPr>
+            <w:r>
+              <w:rPr>
+                <w:color w:val="BFBFBF" w:themeColor="background1" w:themeShade="BF"/>
+              </w:rPr>
+              <w:t>Margaux</w:t>
+            </w:r>
           </w:p>
         </w:tc>
       </w:tr>
@@ -1268,6 +1211,12 @@
                 <w:color w:val="BFBFBF" w:themeColor="background1" w:themeShade="BF"/>
               </w:rPr>
             </w:pPr>
+            <w:r>
+              <w:rPr>
+                <w:color w:val="BFBFBF" w:themeColor="background1" w:themeShade="BF"/>
+              </w:rPr>
+              <w:t>Margaux</w:t>
+            </w:r>
           </w:p>
         </w:tc>
       </w:tr>
@@ -1316,48 +1265,29 @@
             <w:pPr>
               <w:cnfStyle w:val="000000100000" w:firstRow="0" w:lastRow="0" w:firstColumn="0" w:lastColumn="0" w:oddVBand="0" w:evenVBand="0" w:oddHBand="1" w:evenHBand="0" w:firstRowFirstColumn="0" w:firstRowLastColumn="0" w:lastRowFirstColumn="0" w:lastRowLastColumn="0"/>
             </w:pPr>
-          </w:p>
-        </w:tc>
-      </w:tr>
-      <w:tr>
-        <w:tc>
-          <w:tcPr>
-            <w:cnfStyle w:val="001000000000" w:firstRow="0" w:lastRow="0" w:firstColumn="1" w:lastColumn="0" w:oddVBand="0" w:evenVBand="0" w:oddHBand="0" w:evenHBand="0" w:firstRowFirstColumn="0" w:firstRowLastColumn="0" w:lastRowFirstColumn="0" w:lastRowLastColumn="0"/>
-            <w:tcW w:w="9781" w:type="dxa"/>
-          </w:tcPr>
-          <w:p>
-            <w:pPr>
-              <w:rPr>
-                <w:b w:val="0"/>
-              </w:rPr>
-            </w:pPr>
-            <w:r>
-              <w:rPr>
-                <w:b w:val="0"/>
-              </w:rPr>
-              <w:t>Problème « </w:t>
-            </w:r>
-            <w:proofErr w:type="spellStart"/>
-            <w:proofErr w:type="gramStart"/>
-            <w:r>
-              <w:rPr>
-                <w:b w:val="0"/>
-              </w:rPr>
-              <w:t>affTime</w:t>
-            </w:r>
-            <w:proofErr w:type="spellEnd"/>
-            <w:r>
-              <w:rPr>
-                <w:b w:val="0"/>
-              </w:rPr>
-              <w:t>(</w:t>
-            </w:r>
-            <w:proofErr w:type="gramEnd"/>
-            <w:r>
-              <w:rPr>
-                <w:b w:val="0"/>
-              </w:rPr>
-              <w:t>) » ( ? )</w:t>
+            <w:r>
+              <w:t>Besoin d’un d’entre vous pour avancer en synchro.</w:t>
+            </w:r>
+          </w:p>
+        </w:tc>
+      </w:tr>
+      <w:tr>
+        <w:tc>
+          <w:tcPr>
+            <w:cnfStyle w:val="001000000000" w:firstRow="0" w:lastRow="0" w:firstColumn="1" w:lastColumn="0" w:oddVBand="0" w:evenVBand="0" w:oddHBand="0" w:evenHBand="0" w:firstRowFirstColumn="0" w:firstRowLastColumn="0" w:lastRowFirstColumn="0" w:lastRowLastColumn="0"/>
+            <w:tcW w:w="9781" w:type="dxa"/>
+          </w:tcPr>
+          <w:p>
+            <w:pPr>
+              <w:rPr>
+                <w:b w:val="0"/>
+              </w:rPr>
+            </w:pPr>
+            <w:r>
+              <w:rPr>
+                <w:b w:val="0"/>
+              </w:rPr>
+              <w:t>Problème « affTime() » ( ? )</w:t>
             </w:r>
           </w:p>
         </w:tc>
@@ -1444,6 +1374,12 @@
                 <w:color w:val="BFBFBF" w:themeColor="background1" w:themeShade="BF"/>
               </w:rPr>
             </w:pPr>
+            <w:r>
+              <w:rPr>
+                <w:color w:val="BFBFBF" w:themeColor="background1" w:themeShade="BF"/>
+              </w:rPr>
+              <w:t>Margaux</w:t>
+            </w:r>
           </w:p>
         </w:tc>
       </w:tr>
@@ -1461,23 +1397,13 @@
                 <w:color w:val="BFBFBF" w:themeColor="background1" w:themeShade="BF"/>
               </w:rPr>
             </w:pPr>
-            <w:proofErr w:type="spellStart"/>
             <w:r>
               <w:rPr>
                 <w:b w:val="0"/>
                 <w:strike/>
                 <w:color w:val="BFBFBF" w:themeColor="background1" w:themeShade="BF"/>
               </w:rPr>
-              <w:t>Slider</w:t>
-            </w:r>
-            <w:proofErr w:type="spellEnd"/>
-            <w:r>
-              <w:rPr>
-                <w:b w:val="0"/>
-                <w:strike/>
-                <w:color w:val="BFBFBF" w:themeColor="background1" w:themeShade="BF"/>
-              </w:rPr>
-              <w:t xml:space="preserve"> invisible au départ de la simulation</w:t>
+              <w:t>Slider invisible au départ de la simulation</w:t>
             </w:r>
           </w:p>
         </w:tc>
@@ -1512,6 +1438,12 @@
                 <w:color w:val="BFBFBF" w:themeColor="background1" w:themeShade="BF"/>
               </w:rPr>
             </w:pPr>
+            <w:r>
+              <w:rPr>
+                <w:color w:val="BFBFBF" w:themeColor="background1" w:themeShade="BF"/>
+              </w:rPr>
+              <w:t>Margaux</w:t>
+            </w:r>
           </w:p>
         </w:tc>
       </w:tr>
@@ -1583,18 +1515,8 @@
                 <w:strike/>
                 <w:color w:val="BFBFBF" w:themeColor="background1" w:themeShade="BF"/>
               </w:rPr>
-              <w:t xml:space="preserve">Vérifier la graduation du </w:t>
-            </w:r>
-            <w:proofErr w:type="spellStart"/>
-            <w:r>
-              <w:rPr>
-                <w:b w:val="0"/>
-                <w:strike/>
-                <w:color w:val="BFBFBF" w:themeColor="background1" w:themeShade="BF"/>
-              </w:rPr>
-              <w:t>slider</w:t>
-            </w:r>
-            <w:proofErr w:type="spellEnd"/>
+              <w:t>Vérifier la graduation du slider</w:t>
+            </w:r>
           </w:p>
         </w:tc>
         <w:tc>
@@ -1628,6 +1550,12 @@
                 <w:color w:val="BFBFBF" w:themeColor="background1" w:themeShade="BF"/>
               </w:rPr>
             </w:pPr>
+            <w:r>
+              <w:rPr>
+                <w:color w:val="BFBFBF" w:themeColor="background1" w:themeShade="BF"/>
+              </w:rPr>
+              <w:t>Margaux</w:t>
+            </w:r>
           </w:p>
         </w:tc>
       </w:tr>
@@ -1654,25 +1582,8 @@
                 <w:strike/>
                 <w:color w:val="BFBFBF" w:themeColor="background1" w:themeShade="BF"/>
               </w:rPr>
-              <w:t xml:space="preserve">Bouton </w:t>
-            </w:r>
-            <w:proofErr w:type="spellStart"/>
-            <w:r>
-              <w:rPr>
-                <w:b w:val="0"/>
-                <w:strike/>
-                <w:color w:val="BFBFBF" w:themeColor="background1" w:themeShade="BF"/>
-              </w:rPr>
-              <w:t>Replay</w:t>
-            </w:r>
-            <w:proofErr w:type="spellEnd"/>
-            <w:r>
-              <w:rPr>
-                <w:b w:val="0"/>
-                <w:strike/>
-                <w:color w:val="BFBFBF" w:themeColor="background1" w:themeShade="BF"/>
-              </w:rPr>
-              <w:t xml:space="preserve"> de la Simulation</w:t>
+              <w:lastRenderedPageBreak/>
+              <w:t>Bouton Replay de la Simulation</w:t>
             </w:r>
           </w:p>
         </w:tc>
@@ -1707,6 +1618,12 @@
                 <w:color w:val="BFBFBF" w:themeColor="background1" w:themeShade="BF"/>
               </w:rPr>
             </w:pPr>
+            <w:r>
+              <w:rPr>
+                <w:color w:val="BFBFBF" w:themeColor="background1" w:themeShade="BF"/>
+              </w:rPr>
+              <w:t>Margaux</w:t>
+            </w:r>
           </w:p>
         </w:tc>
       </w:tr>
@@ -1805,21 +1722,7 @@
               <w:rPr>
                 <w:b w:val="0"/>
               </w:rPr>
-              <w:t xml:space="preserve">Affichage des substances sur la barre </w:t>
-            </w:r>
-            <w:proofErr w:type="gramStart"/>
-            <w:r>
-              <w:rPr>
-                <w:b w:val="0"/>
-              </w:rPr>
-              <w:t>d’outil</w:t>
-            </w:r>
-            <w:proofErr w:type="gramEnd"/>
-            <w:r>
-              <w:rPr>
-                <w:b w:val="0"/>
-              </w:rPr>
-              <w:t xml:space="preserve"> (séparation) </w:t>
+              <w:t xml:space="preserve">Affichage des substances sur la barre d’outil (séparation) </w:t>
             </w:r>
           </w:p>
         </w:tc>
@@ -2084,12 +1987,8 @@
               </w:rPr>
               <w:t>3</w:t>
             </w:r>
-            <w:r>
-              <w:rPr>
-                <w:color w:val="BFBFBF" w:themeColor="background1" w:themeShade="BF"/>
-              </w:rPr>
-              <w:t> ?</w:t>
-            </w:r>
+            <w:bookmarkStart w:id="0" w:name="_GoBack"/>
+            <w:bookmarkEnd w:id="0"/>
           </w:p>
         </w:tc>
         <w:tc>
@@ -2211,25 +2110,7 @@
                 <w:strike/>
                 <w:color w:val="BFBFBF" w:themeColor="background1" w:themeShade="BF"/>
               </w:rPr>
-              <w:t xml:space="preserve">Problème de </w:t>
-            </w:r>
-            <w:proofErr w:type="spellStart"/>
-            <w:r>
-              <w:rPr>
-                <w:b w:val="0"/>
-                <w:strike/>
-                <w:color w:val="BFBFBF" w:themeColor="background1" w:themeShade="BF"/>
-              </w:rPr>
-              <w:t>NaN</w:t>
-            </w:r>
-            <w:proofErr w:type="spellEnd"/>
-            <w:r>
-              <w:rPr>
-                <w:b w:val="0"/>
-                <w:strike/>
-                <w:color w:val="BFBFBF" w:themeColor="background1" w:themeShade="BF"/>
-              </w:rPr>
-              <w:t xml:space="preserve"> quand débit = 0</w:t>
+              <w:t>Problème de NaN quand débit = 0</w:t>
             </w:r>
           </w:p>
         </w:tc>

</xml_diff>

<commit_message>
Update taches a faire. + Full screen at startup + New file +/- scroll bar
</commit_message>
<xml_diff>
--- a/Administration/Tâches à faire.docx
+++ b/Administration/Tâches à faire.docx
@@ -1,6 +1,6 @@
 
 <file path=word/document.xml><?xml version="1.0" encoding="utf-8"?>
-<w:document xmlns:wpc="http://schemas.microsoft.com/office/word/2010/wordprocessingCanvas" xmlns:mc="http://schemas.openxmlformats.org/markup-compatibility/2006" xmlns:o="urn:schemas-microsoft-com:office:office" xmlns:r="http://schemas.openxmlformats.org/officeDocument/2006/relationships" xmlns:m="http://schemas.openxmlformats.org/officeDocument/2006/math" xmlns:v="urn:schemas-microsoft-com:vml" xmlns:wp14="http://schemas.microsoft.com/office/word/2010/wordprocessingDrawing" xmlns:wp="http://schemas.openxmlformats.org/drawingml/2006/wordprocessingDrawing" xmlns:w10="urn:schemas-microsoft-com:office:word" xmlns:w="http://schemas.openxmlformats.org/wordprocessingml/2006/main" xmlns:w14="http://schemas.microsoft.com/office/word/2010/wordml" xmlns:w15="http://schemas.microsoft.com/office/word/2012/wordml" xmlns:wpg="http://schemas.microsoft.com/office/word/2010/wordprocessingGroup" xmlns:wpi="http://schemas.microsoft.com/office/word/2010/wordprocessingInk" xmlns:wne="http://schemas.microsoft.com/office/word/2006/wordml" xmlns:wps="http://schemas.microsoft.com/office/word/2010/wordprocessingShape" mc:Ignorable="w14 w15 wp14">
+<w:document xmlns:wpc="http://schemas.microsoft.com/office/word/2010/wordprocessingCanvas" xmlns:mo="http://schemas.microsoft.com/office/mac/office/2008/main" xmlns:mc="http://schemas.openxmlformats.org/markup-compatibility/2006" xmlns:mv="urn:schemas-microsoft-com:mac:vml" xmlns:o="urn:schemas-microsoft-com:office:office" xmlns:r="http://schemas.openxmlformats.org/officeDocument/2006/relationships" xmlns:m="http://schemas.openxmlformats.org/officeDocument/2006/math" xmlns:v="urn:schemas-microsoft-com:vml" xmlns:wp14="http://schemas.microsoft.com/office/word/2010/wordprocessingDrawing" xmlns:wp="http://schemas.openxmlformats.org/drawingml/2006/wordprocessingDrawing" xmlns:w10="urn:schemas-microsoft-com:office:word" xmlns:w="http://schemas.openxmlformats.org/wordprocessingml/2006/main" xmlns:w14="http://schemas.microsoft.com/office/word/2010/wordml" xmlns:w15="http://schemas.microsoft.com/office/word/2012/wordml" xmlns:wpg="http://schemas.microsoft.com/office/word/2010/wordprocessingGroup" xmlns:wpi="http://schemas.microsoft.com/office/word/2010/wordprocessingInk" xmlns:wne="http://schemas.microsoft.com/office/word/2006/wordml" xmlns:wps="http://schemas.microsoft.com/office/word/2010/wordprocessingShape" mc:Ignorable="w14 w15 wp14">
   <w:body>
     <w:tbl>
       <w:tblPr>
@@ -133,9 +133,11 @@
             <w:pPr>
               <w:cnfStyle w:val="000000000000" w:firstRow="0" w:lastRow="0" w:firstColumn="0" w:lastColumn="0" w:oddVBand="0" w:evenVBand="0" w:oddHBand="0" w:evenHBand="0" w:firstRowFirstColumn="0" w:firstRowLastColumn="0" w:lastRowFirstColumn="0" w:lastRowLastColumn="0"/>
             </w:pPr>
+            <w:proofErr w:type="spellStart"/>
             <w:r>
               <w:t>Rominou</w:t>
             </w:r>
+            <w:proofErr w:type="spellEnd"/>
           </w:p>
         </w:tc>
       </w:tr>
@@ -196,9 +198,11 @@
             <w:pPr>
               <w:cnfStyle w:val="000000100000" w:firstRow="0" w:lastRow="0" w:firstColumn="0" w:lastColumn="0" w:oddVBand="0" w:evenVBand="0" w:oddHBand="1" w:evenHBand="0" w:firstRowFirstColumn="0" w:firstRowLastColumn="0" w:lastRowFirstColumn="0" w:lastRowLastColumn="0"/>
             </w:pPr>
+            <w:proofErr w:type="spellStart"/>
             <w:r>
               <w:t>Rominou</w:t>
             </w:r>
+            <w:proofErr w:type="spellEnd"/>
           </w:p>
         </w:tc>
       </w:tr>
@@ -239,9 +243,11 @@
             <w:pPr>
               <w:cnfStyle w:val="000000000000" w:firstRow="0" w:lastRow="0" w:firstColumn="0" w:lastColumn="0" w:oddVBand="0" w:evenVBand="0" w:oddHBand="0" w:evenHBand="0" w:firstRowFirstColumn="0" w:firstRowLastColumn="0" w:lastRowFirstColumn="0" w:lastRowLastColumn="0"/>
             </w:pPr>
+            <w:proofErr w:type="spellStart"/>
             <w:r>
               <w:t>Rominou</w:t>
             </w:r>
+            <w:proofErr w:type="spellEnd"/>
           </w:p>
         </w:tc>
       </w:tr>
@@ -263,6 +269,8 @@
             <w:r>
               <w:rPr>
                 <w:b w:val="0"/>
+                <w:strike/>
+                <w:color w:val="BFBFBF" w:themeColor="background1" w:themeShade="BF"/>
               </w:rPr>
               <w:t>Taille en plein écran de l’application</w:t>
             </w:r>
@@ -278,6 +286,9 @@
               <w:cnfStyle w:val="000000100000" w:firstRow="0" w:lastRow="0" w:firstColumn="0" w:lastColumn="0" w:oddVBand="0" w:evenVBand="0" w:oddHBand="1" w:evenHBand="0" w:firstRowFirstColumn="0" w:firstRowLastColumn="0" w:lastRowFirstColumn="0" w:lastRowLastColumn="0"/>
             </w:pPr>
             <w:r>
+              <w:rPr>
+                <w:color w:val="BFBFBF" w:themeColor="background1" w:themeShade="BF"/>
+              </w:rPr>
               <w:t>1</w:t>
             </w:r>
           </w:p>
@@ -290,9 +301,14 @@
             <w:pPr>
               <w:cnfStyle w:val="000000100000" w:firstRow="0" w:lastRow="0" w:firstColumn="0" w:lastColumn="0" w:oddVBand="0" w:evenVBand="0" w:oddHBand="1" w:evenHBand="0" w:firstRowFirstColumn="0" w:firstRowLastColumn="0" w:lastRowFirstColumn="0" w:lastRowLastColumn="0"/>
             </w:pPr>
-            <w:r>
+            <w:proofErr w:type="spellStart"/>
+            <w:r>
+              <w:rPr>
+                <w:color w:val="BFBFBF" w:themeColor="background1" w:themeShade="BF"/>
+              </w:rPr>
               <w:t>Rominou</w:t>
             </w:r>
+            <w:proofErr w:type="spellEnd"/>
           </w:p>
         </w:tc>
       </w:tr>
@@ -411,9 +427,11 @@
             <w:pPr>
               <w:cnfStyle w:val="000000000000" w:firstRow="0" w:lastRow="0" w:firstColumn="0" w:lastColumn="0" w:oddVBand="0" w:evenVBand="0" w:oddHBand="0" w:evenHBand="0" w:firstRowFirstColumn="0" w:firstRowLastColumn="0" w:lastRowFirstColumn="0" w:lastRowLastColumn="0"/>
             </w:pPr>
+            <w:proofErr w:type="spellStart"/>
             <w:r>
               <w:t>Rominou</w:t>
             </w:r>
+            <w:proofErr w:type="spellEnd"/>
           </w:p>
         </w:tc>
       </w:tr>
@@ -484,8 +502,16 @@
               <w:rPr>
                 <w:b w:val="0"/>
               </w:rPr>
-              <w:t>Barre à droite des JPanelTank</w:t>
-            </w:r>
+              <w:t xml:space="preserve">Barre à droite des </w:t>
+            </w:r>
+            <w:proofErr w:type="spellStart"/>
+            <w:r>
+              <w:rPr>
+                <w:b w:val="0"/>
+              </w:rPr>
+              <w:t>JPanelTank</w:t>
+            </w:r>
+            <w:proofErr w:type="spellEnd"/>
           </w:p>
         </w:tc>
         <w:tc>
@@ -510,9 +536,11 @@
             <w:pPr>
               <w:cnfStyle w:val="000000000000" w:firstRow="0" w:lastRow="0" w:firstColumn="0" w:lastColumn="0" w:oddVBand="0" w:evenVBand="0" w:oddHBand="0" w:evenHBand="0" w:firstRowFirstColumn="0" w:firstRowLastColumn="0" w:lastRowFirstColumn="0" w:lastRowLastColumn="0"/>
             </w:pPr>
+            <w:proofErr w:type="spellStart"/>
             <w:r>
               <w:t>Rominou</w:t>
             </w:r>
+            <w:proofErr w:type="spellEnd"/>
           </w:p>
         </w:tc>
       </w:tr>
@@ -598,11 +626,19 @@
                 <w:strike/>
               </w:rPr>
             </w:pPr>
-            <w:r>
-              <w:rPr>
-                <w:b w:val="0"/>
-              </w:rPr>
-              <w:t>Refresh à l’ajout de parent</w:t>
+            <w:proofErr w:type="spellStart"/>
+            <w:r>
+              <w:rPr>
+                <w:b w:val="0"/>
+              </w:rPr>
+              <w:t>Refresh</w:t>
+            </w:r>
+            <w:proofErr w:type="spellEnd"/>
+            <w:r>
+              <w:rPr>
+                <w:b w:val="0"/>
+              </w:rPr>
+              <w:t xml:space="preserve"> à l’ajout de parent</w:t>
             </w:r>
           </w:p>
         </w:tc>
@@ -703,6 +739,8 @@
               </w:rPr>
               <w:t>Positionnement pas centré</w:t>
             </w:r>
+            <w:bookmarkStart w:id="0" w:name="_GoBack"/>
+            <w:bookmarkEnd w:id="0"/>
           </w:p>
         </w:tc>
         <w:tc>
@@ -867,7 +905,21 @@
               <w:rPr>
                 <w:b w:val="0"/>
               </w:rPr>
-              <w:t>. Bug graphique</w:t>
+              <w:t xml:space="preserve">. </w:t>
+            </w:r>
+            <w:proofErr w:type="spellStart"/>
+            <w:r>
+              <w:rPr>
+                <w:b w:val="0"/>
+              </w:rPr>
+              <w:t>Bug</w:t>
+            </w:r>
+            <w:proofErr w:type="spellEnd"/>
+            <w:r>
+              <w:rPr>
+                <w:b w:val="0"/>
+              </w:rPr>
+              <w:t xml:space="preserve"> graphique</w:t>
             </w:r>
           </w:p>
         </w:tc>
@@ -1008,8 +1060,13 @@
               <w:t>Steve</w:t>
             </w:r>
             <w:r>
-              <w:t>, Rominou</w:t>
-            </w:r>
+              <w:t xml:space="preserve">, </w:t>
+            </w:r>
+            <w:proofErr w:type="spellStart"/>
+            <w:r>
+              <w:t>Rominou</w:t>
+            </w:r>
+            <w:proofErr w:type="spellEnd"/>
           </w:p>
         </w:tc>
       </w:tr>
@@ -1235,11 +1292,19 @@
                 <w:b w:val="0"/>
               </w:rPr>
             </w:pPr>
-            <w:r>
-              <w:rPr>
-                <w:b w:val="0"/>
-              </w:rPr>
-              <w:t>Bug pour le lancement de la simulation sur Mac</w:t>
+            <w:proofErr w:type="spellStart"/>
+            <w:r>
+              <w:rPr>
+                <w:b w:val="0"/>
+              </w:rPr>
+              <w:t>Bug</w:t>
+            </w:r>
+            <w:proofErr w:type="spellEnd"/>
+            <w:r>
+              <w:rPr>
+                <w:b w:val="0"/>
+              </w:rPr>
+              <w:t xml:space="preserve"> pour le lancement de la simulation sur Mac</w:t>
             </w:r>
           </w:p>
         </w:tc>
@@ -1287,7 +1352,21 @@
               <w:rPr>
                 <w:b w:val="0"/>
               </w:rPr>
-              <w:t>Problème « affTime() » ( ? )</w:t>
+              <w:t>Problème « </w:t>
+            </w:r>
+            <w:proofErr w:type="spellStart"/>
+            <w:r>
+              <w:rPr>
+                <w:b w:val="0"/>
+              </w:rPr>
+              <w:t>affTime</w:t>
+            </w:r>
+            <w:proofErr w:type="spellEnd"/>
+            <w:r>
+              <w:rPr>
+                <w:b w:val="0"/>
+              </w:rPr>
+              <w:t>() » ( ? )</w:t>
             </w:r>
           </w:p>
         </w:tc>
@@ -1397,13 +1476,23 @@
                 <w:color w:val="BFBFBF" w:themeColor="background1" w:themeShade="BF"/>
               </w:rPr>
             </w:pPr>
+            <w:proofErr w:type="spellStart"/>
             <w:r>
               <w:rPr>
                 <w:b w:val="0"/>
                 <w:strike/>
                 <w:color w:val="BFBFBF" w:themeColor="background1" w:themeShade="BF"/>
               </w:rPr>
-              <w:t>Slider invisible au départ de la simulation</w:t>
+              <w:t>Slider</w:t>
+            </w:r>
+            <w:proofErr w:type="spellEnd"/>
+            <w:r>
+              <w:rPr>
+                <w:b w:val="0"/>
+                <w:strike/>
+                <w:color w:val="BFBFBF" w:themeColor="background1" w:themeShade="BF"/>
+              </w:rPr>
+              <w:t xml:space="preserve"> invisible au départ de la simulation</w:t>
             </w:r>
           </w:p>
         </w:tc>
@@ -1515,8 +1604,18 @@
                 <w:strike/>
                 <w:color w:val="BFBFBF" w:themeColor="background1" w:themeShade="BF"/>
               </w:rPr>
-              <w:t>Vérifier la graduation du slider</w:t>
-            </w:r>
+              <w:t xml:space="preserve">Vérifier la graduation du </w:t>
+            </w:r>
+            <w:proofErr w:type="spellStart"/>
+            <w:r>
+              <w:rPr>
+                <w:b w:val="0"/>
+                <w:strike/>
+                <w:color w:val="BFBFBF" w:themeColor="background1" w:themeShade="BF"/>
+              </w:rPr>
+              <w:t>slider</w:t>
+            </w:r>
+            <w:proofErr w:type="spellEnd"/>
           </w:p>
         </w:tc>
         <w:tc>
@@ -1583,7 +1682,25 @@
                 <w:color w:val="BFBFBF" w:themeColor="background1" w:themeShade="BF"/>
               </w:rPr>
               <w:lastRenderedPageBreak/>
-              <w:t>Bouton Replay de la Simulation</w:t>
+              <w:t xml:space="preserve">Bouton </w:t>
+            </w:r>
+            <w:proofErr w:type="spellStart"/>
+            <w:r>
+              <w:rPr>
+                <w:b w:val="0"/>
+                <w:strike/>
+                <w:color w:val="BFBFBF" w:themeColor="background1" w:themeShade="BF"/>
+              </w:rPr>
+              <w:t>Replay</w:t>
+            </w:r>
+            <w:proofErr w:type="spellEnd"/>
+            <w:r>
+              <w:rPr>
+                <w:b w:val="0"/>
+                <w:strike/>
+                <w:color w:val="BFBFBF" w:themeColor="background1" w:themeShade="BF"/>
+              </w:rPr>
+              <w:t xml:space="preserve"> de la Simulation</w:t>
             </w:r>
           </w:p>
         </w:tc>
@@ -1909,6 +2026,8 @@
             <w:r>
               <w:rPr>
                 <w:b w:val="0"/>
+                <w:strike/>
+                <w:color w:val="BFBFBF" w:themeColor="background1" w:themeShade="BF"/>
               </w:rPr>
               <w:t>Fichiers &gt; Nouveau</w:t>
             </w:r>
@@ -1924,6 +2043,9 @@
               <w:cnfStyle w:val="000000000000" w:firstRow="0" w:lastRow="0" w:firstColumn="0" w:lastColumn="0" w:oddVBand="0" w:evenVBand="0" w:oddHBand="0" w:evenHBand="0" w:firstRowFirstColumn="0" w:firstRowLastColumn="0" w:lastRowFirstColumn="0" w:lastRowLastColumn="0"/>
             </w:pPr>
             <w:r>
+              <w:rPr>
+                <w:color w:val="BFBFBF" w:themeColor="background1" w:themeShade="BF"/>
+              </w:rPr>
               <w:t>2</w:t>
             </w:r>
           </w:p>
@@ -1937,6 +2059,9 @@
               <w:cnfStyle w:val="000000000000" w:firstRow="0" w:lastRow="0" w:firstColumn="0" w:lastColumn="0" w:oddVBand="0" w:evenVBand="0" w:oddHBand="0" w:evenHBand="0" w:firstRowFirstColumn="0" w:firstRowLastColumn="0" w:lastRowFirstColumn="0" w:lastRowLastColumn="0"/>
             </w:pPr>
             <w:r>
+              <w:rPr>
+                <w:color w:val="BFBFBF" w:themeColor="background1" w:themeShade="BF"/>
+              </w:rPr>
               <w:t>Romain</w:t>
             </w:r>
           </w:p>
@@ -1987,8 +2112,6 @@
               </w:rPr>
               <w:t>3</w:t>
             </w:r>
-            <w:bookmarkStart w:id="0" w:name="_GoBack"/>
-            <w:bookmarkEnd w:id="0"/>
           </w:p>
         </w:tc>
         <w:tc>
@@ -2110,7 +2233,25 @@
                 <w:strike/>
                 <w:color w:val="BFBFBF" w:themeColor="background1" w:themeShade="BF"/>
               </w:rPr>
-              <w:t>Problème de NaN quand débit = 0</w:t>
+              <w:t xml:space="preserve">Problème de </w:t>
+            </w:r>
+            <w:proofErr w:type="spellStart"/>
+            <w:r>
+              <w:rPr>
+                <w:b w:val="0"/>
+                <w:strike/>
+                <w:color w:val="BFBFBF" w:themeColor="background1" w:themeShade="BF"/>
+              </w:rPr>
+              <w:t>NaN</w:t>
+            </w:r>
+            <w:proofErr w:type="spellEnd"/>
+            <w:r>
+              <w:rPr>
+                <w:b w:val="0"/>
+                <w:strike/>
+                <w:color w:val="BFBFBF" w:themeColor="background1" w:themeShade="BF"/>
+              </w:rPr>
+              <w:t xml:space="preserve"> quand débit = 0</w:t>
             </w:r>
           </w:p>
         </w:tc>
@@ -2172,6 +2313,8 @@
             <w:r>
               <w:rPr>
                 <w:b w:val="0"/>
+                <w:strike/>
+                <w:color w:val="BFBFBF" w:themeColor="background1" w:themeShade="BF"/>
               </w:rPr>
               <w:t>Résolution limitée à 2 réservoirs</w:t>
             </w:r>
@@ -2187,6 +2330,9 @@
               <w:cnfStyle w:val="000000100000" w:firstRow="0" w:lastRow="0" w:firstColumn="0" w:lastColumn="0" w:oddVBand="0" w:evenVBand="0" w:oddHBand="1" w:evenHBand="0" w:firstRowFirstColumn="0" w:firstRowLastColumn="0" w:lastRowFirstColumn="0" w:lastRowLastColumn="0"/>
             </w:pPr>
             <w:r>
+              <w:rPr>
+                <w:color w:val="BFBFBF" w:themeColor="background1" w:themeShade="BF"/>
+              </w:rPr>
               <w:t>2</w:t>
             </w:r>
           </w:p>
@@ -2200,6 +2346,9 @@
               <w:cnfStyle w:val="000000100000" w:firstRow="0" w:lastRow="0" w:firstColumn="0" w:lastColumn="0" w:oddVBand="0" w:evenVBand="0" w:oddHBand="1" w:evenHBand="0" w:firstRowFirstColumn="0" w:firstRowLastColumn="0" w:lastRowFirstColumn="0" w:lastRowLastColumn="0"/>
             </w:pPr>
             <w:r>
+              <w:rPr>
+                <w:color w:val="BFBFBF" w:themeColor="background1" w:themeShade="BF"/>
+              </w:rPr>
               <w:t>Romain</w:t>
             </w:r>
           </w:p>
@@ -2403,7 +2552,7 @@
       </w:pPr>
     </w:pPrDefault>
   </w:docDefaults>
-  <w:latentStyles w:defLockedState="0" w:defUIPriority="99" w:defSemiHidden="0" w:defUnhideWhenUsed="0" w:defQFormat="0" w:count="371">
+  <w:latentStyles w:defLockedState="0" w:defUIPriority="99" w:defSemiHidden="0" w:defUnhideWhenUsed="0" w:defQFormat="0" w:count="380">
     <w:lsdException w:name="Normal" w:uiPriority="0" w:qFormat="1"/>
     <w:lsdException w:name="heading 1" w:uiPriority="9" w:qFormat="1"/>
     <w:lsdException w:name="heading 2" w:semiHidden="1" w:uiPriority="9" w:unhideWhenUsed="1" w:qFormat="1"/>
@@ -2816,6 +2965,7 @@
       <w:spacing w:after="0" w:line="240" w:lineRule="auto"/>
     </w:pPr>
     <w:tblPr>
+      <w:tblInd w:w="0" w:type="dxa"/>
       <w:tblBorders>
         <w:top w:val="single" w:sz="4" w:space="0" w:color="auto"/>
         <w:left w:val="single" w:sz="4" w:space="0" w:color="auto"/>
@@ -2824,6 +2974,12 @@
         <w:insideH w:val="single" w:sz="4" w:space="0" w:color="auto"/>
         <w:insideV w:val="single" w:sz="4" w:space="0" w:color="auto"/>
       </w:tblBorders>
+      <w:tblCellMar>
+        <w:top w:w="0" w:type="dxa"/>
+        <w:left w:w="108" w:type="dxa"/>
+        <w:bottom w:w="0" w:type="dxa"/>
+        <w:right w:w="108" w:type="dxa"/>
+      </w:tblCellMar>
     </w:tblPr>
   </w:style>
   <w:style w:type="table" w:styleId="TableauGrille4-Accentuation2">
@@ -2837,6 +2993,7 @@
     <w:tblPr>
       <w:tblStyleRowBandSize w:val="1"/>
       <w:tblStyleColBandSize w:val="1"/>
+      <w:tblInd w:w="0" w:type="dxa"/>
       <w:tblBorders>
         <w:top w:val="single" w:sz="4" w:space="0" w:color="F4B083" w:themeColor="accent2" w:themeTint="99"/>
         <w:left w:val="single" w:sz="4" w:space="0" w:color="F4B083" w:themeColor="accent2" w:themeTint="99"/>
@@ -2845,6 +3002,12 @@
         <w:insideH w:val="single" w:sz="4" w:space="0" w:color="F4B083" w:themeColor="accent2" w:themeTint="99"/>
         <w:insideV w:val="single" w:sz="4" w:space="0" w:color="F4B083" w:themeColor="accent2" w:themeTint="99"/>
       </w:tblBorders>
+      <w:tblCellMar>
+        <w:top w:w="0" w:type="dxa"/>
+        <w:left w:w="108" w:type="dxa"/>
+        <w:bottom w:w="0" w:type="dxa"/>
+        <w:right w:w="108" w:type="dxa"/>
+      </w:tblCellMar>
     </w:tblPr>
     <w:tblStylePr w:type="firstRow">
       <w:rPr>
@@ -2913,6 +3076,7 @@
     <w:tblPr>
       <w:tblStyleRowBandSize w:val="1"/>
       <w:tblStyleColBandSize w:val="1"/>
+      <w:tblInd w:w="0" w:type="dxa"/>
       <w:tblBorders>
         <w:top w:val="single" w:sz="4" w:space="0" w:color="8EAADB" w:themeColor="accent5" w:themeTint="99"/>
         <w:left w:val="single" w:sz="4" w:space="0" w:color="8EAADB" w:themeColor="accent5" w:themeTint="99"/>
@@ -2921,6 +3085,12 @@
         <w:insideH w:val="single" w:sz="4" w:space="0" w:color="8EAADB" w:themeColor="accent5" w:themeTint="99"/>
         <w:insideV w:val="single" w:sz="4" w:space="0" w:color="8EAADB" w:themeColor="accent5" w:themeTint="99"/>
       </w:tblBorders>
+      <w:tblCellMar>
+        <w:top w:w="0" w:type="dxa"/>
+        <w:left w:w="108" w:type="dxa"/>
+        <w:bottom w:w="0" w:type="dxa"/>
+        <w:right w:w="108" w:type="dxa"/>
+      </w:tblCellMar>
     </w:tblPr>
     <w:tblStylePr w:type="firstRow">
       <w:rPr>
@@ -2989,6 +3159,7 @@
     <w:tblPr>
       <w:tblStyleRowBandSize w:val="1"/>
       <w:tblStyleColBandSize w:val="1"/>
+      <w:tblInd w:w="0" w:type="dxa"/>
       <w:tblBorders>
         <w:top w:val="single" w:sz="4" w:space="0" w:color="FFFFFF" w:themeColor="background1"/>
         <w:left w:val="single" w:sz="4" w:space="0" w:color="FFFFFF" w:themeColor="background1"/>
@@ -2997,6 +3168,12 @@
         <w:insideH w:val="single" w:sz="4" w:space="0" w:color="FFFFFF" w:themeColor="background1"/>
         <w:insideV w:val="single" w:sz="4" w:space="0" w:color="FFFFFF" w:themeColor="background1"/>
       </w:tblBorders>
+      <w:tblCellMar>
+        <w:top w:w="0" w:type="dxa"/>
+        <w:left w:w="108" w:type="dxa"/>
+        <w:bottom w:w="0" w:type="dxa"/>
+        <w:right w:w="108" w:type="dxa"/>
+      </w:tblCellMar>
     </w:tblPr>
     <w:tcPr>
       <w:shd w:val="clear" w:color="auto" w:fill="D9E2F3" w:themeFill="accent5" w:themeFillTint="33"/>
@@ -3095,6 +3272,7 @@
     <w:tblPr>
       <w:tblStyleRowBandSize w:val="1"/>
       <w:tblStyleColBandSize w:val="1"/>
+      <w:tblInd w:w="0" w:type="dxa"/>
       <w:tblBorders>
         <w:top w:val="single" w:sz="4" w:space="0" w:color="9CC2E5" w:themeColor="accent1" w:themeTint="99"/>
         <w:left w:val="single" w:sz="4" w:space="0" w:color="9CC2E5" w:themeColor="accent1" w:themeTint="99"/>
@@ -3103,6 +3281,12 @@
         <w:insideH w:val="single" w:sz="4" w:space="0" w:color="9CC2E5" w:themeColor="accent1" w:themeTint="99"/>
         <w:insideV w:val="single" w:sz="4" w:space="0" w:color="9CC2E5" w:themeColor="accent1" w:themeTint="99"/>
       </w:tblBorders>
+      <w:tblCellMar>
+        <w:top w:w="0" w:type="dxa"/>
+        <w:left w:w="108" w:type="dxa"/>
+        <w:bottom w:w="0" w:type="dxa"/>
+        <w:right w:w="108" w:type="dxa"/>
+      </w:tblCellMar>
     </w:tblPr>
     <w:tblStylePr w:type="firstRow">
       <w:rPr>

</xml_diff>

<commit_message>
Centrage de la simulation ok
</commit_message>
<xml_diff>
--- a/Administration/Tâches à faire.docx
+++ b/Administration/Tâches à faire.docx
@@ -742,11 +742,16 @@
             <w:pPr>
               <w:rPr>
                 <w:b w:val="0"/>
-              </w:rPr>
-            </w:pPr>
-            <w:r>
-              <w:rPr>
-                <w:b w:val="0"/>
+                <w:strike/>
+                <w:color w:val="BFBFBF" w:themeColor="background1" w:themeShade="BF"/>
+              </w:rPr>
+            </w:pPr>
+            <w:bookmarkStart w:id="0" w:name="_GoBack" w:colFirst="0" w:colLast="2"/>
+            <w:r>
+              <w:rPr>
+                <w:b w:val="0"/>
+                <w:strike/>
+                <w:color w:val="BFBFBF" w:themeColor="background1" w:themeShade="BF"/>
               </w:rPr>
               <w:t>Positionnement pas centré</w:t>
             </w:r>
@@ -760,8 +765,16 @@
             <w:pPr>
               <w:jc w:val="center"/>
               <w:cnfStyle w:val="000000100000" w:firstRow="0" w:lastRow="0" w:firstColumn="0" w:lastColumn="0" w:oddVBand="0" w:evenVBand="0" w:oddHBand="1" w:evenHBand="0" w:firstRowFirstColumn="0" w:firstRowLastColumn="0" w:lastRowFirstColumn="0" w:lastRowLastColumn="0"/>
-            </w:pPr>
-            <w:r>
+              <w:rPr>
+                <w:strike/>
+                <w:color w:val="BFBFBF" w:themeColor="background1" w:themeShade="BF"/>
+              </w:rPr>
+            </w:pPr>
+            <w:r>
+              <w:rPr>
+                <w:strike/>
+                <w:color w:val="BFBFBF" w:themeColor="background1" w:themeShade="BF"/>
+              </w:rPr>
               <w:t>0</w:t>
             </w:r>
           </w:p>
@@ -773,35 +786,43 @@
           <w:p>
             <w:pPr>
               <w:cnfStyle w:val="000000100000" w:firstRow="0" w:lastRow="0" w:firstColumn="0" w:lastColumn="0" w:oddVBand="0" w:evenVBand="0" w:oddHBand="1" w:evenHBand="0" w:firstRowFirstColumn="0" w:firstRowLastColumn="0" w:lastRowFirstColumn="0" w:lastRowLastColumn="0"/>
-            </w:pPr>
-            <w:r>
-              <w:rPr>
-                <w:color w:val="FF0000"/>
-                <w:highlight w:val="yellow"/>
-              </w:rPr>
-              <w:t>Pas</w:t>
-            </w:r>
-            <w:r>
-              <w:t xml:space="preserve"> Steve</w:t>
-            </w:r>
-          </w:p>
-        </w:tc>
-      </w:tr>
-      <w:tr>
-        <w:tc>
-          <w:tcPr>
-            <w:cnfStyle w:val="001000000000" w:firstRow="0" w:lastRow="0" w:firstColumn="1" w:lastColumn="0" w:oddVBand="0" w:evenVBand="0" w:oddHBand="0" w:evenHBand="0" w:firstRowFirstColumn="0" w:firstRowLastColumn="0" w:lastRowFirstColumn="0" w:lastRowLastColumn="0"/>
-            <w:tcW w:w="9781" w:type="dxa"/>
-          </w:tcPr>
-          <w:p>
-            <w:pPr>
-              <w:rPr>
-                <w:b w:val="0"/>
-                <w:strike/>
-                <w:color w:val="BFBFBF" w:themeColor="background1" w:themeShade="BF"/>
-              </w:rPr>
-            </w:pPr>
-            <w:bookmarkStart w:id="0" w:name="_GoBack" w:colFirst="0" w:colLast="2"/>
+              <w:rPr>
+                <w:strike/>
+                <w:color w:val="BFBFBF" w:themeColor="background1" w:themeShade="BF"/>
+              </w:rPr>
+            </w:pPr>
+            <w:r>
+              <w:rPr>
+                <w:strike/>
+                <w:color w:val="BFBFBF" w:themeColor="background1" w:themeShade="BF"/>
+              </w:rPr>
+              <w:t>Steve</w:t>
+            </w:r>
+            <w:r>
+              <w:rPr>
+                <w:strike/>
+                <w:color w:val="BFBFBF" w:themeColor="background1" w:themeShade="BF"/>
+              </w:rPr>
+              <w:t>..</w:t>
+            </w:r>
+          </w:p>
+        </w:tc>
+      </w:tr>
+      <w:bookmarkEnd w:id="0"/>
+      <w:tr>
+        <w:tc>
+          <w:tcPr>
+            <w:cnfStyle w:val="001000000000" w:firstRow="0" w:lastRow="0" w:firstColumn="1" w:lastColumn="0" w:oddVBand="0" w:evenVBand="0" w:oddHBand="0" w:evenHBand="0" w:firstRowFirstColumn="0" w:firstRowLastColumn="0" w:lastRowFirstColumn="0" w:lastRowLastColumn="0"/>
+            <w:tcW w:w="9781" w:type="dxa"/>
+          </w:tcPr>
+          <w:p>
+            <w:pPr>
+              <w:rPr>
+                <w:b w:val="0"/>
+                <w:strike/>
+                <w:color w:val="BFBFBF" w:themeColor="background1" w:themeShade="BF"/>
+              </w:rPr>
+            </w:pPr>
             <w:r>
               <w:rPr>
                 <w:b w:val="0"/>
@@ -856,7 +877,6 @@
           </w:p>
         </w:tc>
       </w:tr>
-      <w:bookmarkEnd w:id="0"/>
       <w:tr>
         <w:trPr>
           <w:cnfStyle w:val="000000100000" w:firstRow="0" w:lastRow="0" w:firstColumn="0" w:lastColumn="0" w:oddVBand="0" w:evenVBand="0" w:oddHBand="1" w:evenHBand="0" w:firstRowFirstColumn="0" w:firstRowLastColumn="0" w:lastRowFirstColumn="0" w:lastRowLastColumn="0"/>

</xml_diff>

<commit_message>
update: jpaneltank, les paramètres restes ouvert ou fermé avec repositionement
</commit_message>
<xml_diff>
--- a/Administration/Tâches à faire.docx
+++ b/Administration/Tâches à faire.docx
@@ -393,6 +393,8 @@
             <w:r>
               <w:rPr>
                 <w:b w:val="0"/>
+                <w:strike/>
+                <w:color w:val="BFBFBF" w:themeColor="background1" w:themeShade="BF"/>
               </w:rPr>
               <w:t>Empêcher la fermeture de Panel Paramètre lors du redimensionnement de la fenêtre</w:t>
             </w:r>
@@ -420,9 +422,14 @@
             <w:pPr>
               <w:cnfStyle w:val="000000000000" w:firstRow="0" w:lastRow="0" w:firstColumn="0" w:lastColumn="0" w:oddVBand="0" w:evenVBand="0" w:oddHBand="0" w:evenHBand="0" w:firstRowFirstColumn="0" w:firstRowLastColumn="0" w:lastRowFirstColumn="0" w:lastRowLastColumn="0"/>
             </w:pPr>
-            <w:r>
+            <w:bookmarkStart w:id="0" w:name="_GoBack"/>
+            <w:r>
+              <w:rPr>
+                <w:color w:val="BFBFBF" w:themeColor="background1" w:themeShade="BF"/>
+              </w:rPr>
               <w:t>Rominou</w:t>
             </w:r>
+            <w:bookmarkEnd w:id="0"/>
           </w:p>
         </w:tc>
       </w:tr>
@@ -521,14 +528,12 @@
             <w:pPr>
               <w:cnfStyle w:val="000000000000" w:firstRow="0" w:lastRow="0" w:firstColumn="0" w:lastColumn="0" w:oddVBand="0" w:evenVBand="0" w:oddHBand="0" w:evenHBand="0" w:firstRowFirstColumn="0" w:firstRowLastColumn="0" w:lastRowFirstColumn="0" w:lastRowLastColumn="0"/>
             </w:pPr>
-            <w:bookmarkStart w:id="0" w:name="_GoBack"/>
             <w:r>
               <w:rPr>
                 <w:color w:val="BFBFBF" w:themeColor="background1" w:themeShade="BF"/>
               </w:rPr>
               <w:t>Rominou</w:t>
             </w:r>
-            <w:bookmarkEnd w:id="0"/>
           </w:p>
         </w:tc>
       </w:tr>

</xml_diff>